<commit_message>
update project docs for accessibility
</commit_message>
<xml_diff>
--- a/pdf/OMV-Notes-on-House-Style.docx
+++ b/pdf/OMV-Notes-on-House-Style.docx
@@ -41,10 +41,10 @@
                 <w:noProof/>
               </w:rPr>
               <w:drawing>
-                <wp:inline distT="0" distB="0" distL="0" distR="0" wp14:anchorId="02B05EAA" wp14:editId="432C5867">
+                <wp:inline distT="0" distB="0" distL="0" distR="0" wp14:anchorId="02B05EAA" wp14:editId="76DB63E3">
                   <wp:extent cx="608744" cy="608744"/>
                   <wp:effectExtent l="0" t="0" r="5715" b="5715"/>
-                  <wp:docPr id="2" name="Picture 2" descr="Icon&#10;&#10;Description automatically generated"/>
+                  <wp:docPr id="2" name="Picture 2" descr="One More Voice logo."/>
                   <wp:cNvGraphicFramePr>
                     <a:graphicFrameLocks xmlns:a="http://schemas.openxmlformats.org/drawingml/2006/main" noChangeAspect="1"/>
                   </wp:cNvGraphicFramePr>
@@ -52,7 +52,7 @@
                     <a:graphicData uri="http://schemas.openxmlformats.org/drawingml/2006/picture">
                       <pic:pic xmlns:pic="http://schemas.openxmlformats.org/drawingml/2006/picture">
                         <pic:nvPicPr>
-                          <pic:cNvPr id="2" name="Picture 2" descr="Icon&#10;&#10;Description automatically generated"/>
+                          <pic:cNvPr id="2" name="Picture 2" descr="One More Voice logo."/>
                           <pic:cNvPicPr/>
                         </pic:nvPicPr>
                         <pic:blipFill>

</xml_diff>

<commit_message>
update House Style docs
</commit_message>
<xml_diff>
--- a/pdf/OMV-Notes-on-House-Style.docx
+++ b/pdf/OMV-Notes-on-House-Style.docx
@@ -806,13 +806,19 @@
         <w:rPr>
           <w:rFonts w:ascii="Times New Roman" w:hAnsi="Times New Roman" w:cs="Times New Roman"/>
         </w:rPr>
-        <w:t xml:space="preserve"> (e.g., </w:t>
-      </w:r>
-      <w:r>
-        <w:rPr>
-          <w:rFonts w:ascii="Times New Roman" w:hAnsi="Times New Roman" w:cs="Times New Roman"/>
-        </w:rPr>
-        <w:t>of citation</w:t>
+        <w:t xml:space="preserve"> </w:t>
+      </w:r>
+      <w:r>
+        <w:rPr>
+          <w:rFonts w:ascii="Times New Roman" w:hAnsi="Times New Roman" w:cs="Times New Roman"/>
+        </w:rPr>
+        <w:t>in</w:t>
+      </w:r>
+      <w:r>
+        <w:rPr>
+          <w:rFonts w:ascii="Times New Roman" w:hAnsi="Times New Roman" w:cs="Times New Roman"/>
+        </w:rPr>
+        <w:t xml:space="preserve"> citation</w:t>
       </w:r>
       <w:r>
         <w:rPr>
@@ -892,7 +898,19 @@
         <w:rPr>
           <w:rFonts w:ascii="Times New Roman" w:hAnsi="Times New Roman" w:cs="Times New Roman"/>
         </w:rPr>
-        <w:t xml:space="preserve"> Please put punctuation such as question marks (?), periods (.), and commas (.) inside quotation marks: “The end.” </w:t>
+        <w:t xml:space="preserve"> Please put punctuation such as question marks (?), periods (</w:t>
+      </w:r>
+      <w:r>
+        <w:rPr>
+          <w:rFonts w:ascii="Times New Roman" w:hAnsi="Times New Roman" w:cs="Times New Roman"/>
+        </w:rPr>
+        <w:t>,</w:t>
+      </w:r>
+      <w:r>
+        <w:rPr>
+          <w:rFonts w:ascii="Times New Roman" w:hAnsi="Times New Roman" w:cs="Times New Roman"/>
+        </w:rPr>
+        <w:t xml:space="preserve">), and commas (.) inside quotation marks: “The end.” </w:t>
       </w:r>
       <w:r>
         <w:rPr>

</xml_diff>

<commit_message>
u house style notes
</commit_message>
<xml_diff>
--- a/pdf/OMV-Notes-on-House-Style.docx
+++ b/pdf/OMV-Notes-on-House-Style.docx
@@ -238,13 +238,13 @@
         <w:rPr>
           <w:rFonts w:ascii="Times New Roman" w:hAnsi="Times New Roman" w:cs="Times New Roman"/>
         </w:rPr>
-        <w:t xml:space="preserve"> For essay menus and subsection titles, please capitalize first words and formal names, but otherwise do not </w:t>
-      </w:r>
-      <w:r>
-        <w:rPr>
-          <w:rFonts w:ascii="Times New Roman" w:hAnsi="Times New Roman" w:cs="Times New Roman"/>
-        </w:rPr>
-        <w:t>capitalize</w:t>
+        <w:t xml:space="preserve"> For essay menus and subsection titles, please capitalize </w:t>
+      </w:r>
+      <w:r>
+        <w:rPr>
+          <w:rFonts w:ascii="Times New Roman" w:hAnsi="Times New Roman" w:cs="Times New Roman"/>
+        </w:rPr>
+        <w:t>all significant words</w:t>
       </w:r>
       <w:r>
         <w:rPr>
@@ -256,7 +256,43 @@
         <w:rPr>
           <w:rFonts w:ascii="Times New Roman" w:hAnsi="Times New Roman" w:cs="Times New Roman"/>
         </w:rPr>
-        <w:t xml:space="preserve"> “The Gonaqua: Interstitial identities on a contested frontier.”</w:t>
+        <w:t xml:space="preserve"> “The Gonaqua: Interstitial </w:t>
+      </w:r>
+      <w:r>
+        <w:rPr>
+          <w:rFonts w:ascii="Times New Roman" w:hAnsi="Times New Roman" w:cs="Times New Roman"/>
+        </w:rPr>
+        <w:t>I</w:t>
+      </w:r>
+      <w:r>
+        <w:rPr>
+          <w:rFonts w:ascii="Times New Roman" w:hAnsi="Times New Roman" w:cs="Times New Roman"/>
+        </w:rPr>
+        <w:t xml:space="preserve">dentities on a </w:t>
+      </w:r>
+      <w:r>
+        <w:rPr>
+          <w:rFonts w:ascii="Times New Roman" w:hAnsi="Times New Roman" w:cs="Times New Roman"/>
+        </w:rPr>
+        <w:t>C</w:t>
+      </w:r>
+      <w:r>
+        <w:rPr>
+          <w:rFonts w:ascii="Times New Roman" w:hAnsi="Times New Roman" w:cs="Times New Roman"/>
+        </w:rPr>
+        <w:t xml:space="preserve">ontested </w:t>
+      </w:r>
+      <w:r>
+        <w:rPr>
+          <w:rFonts w:ascii="Times New Roman" w:hAnsi="Times New Roman" w:cs="Times New Roman"/>
+        </w:rPr>
+        <w:t>F</w:t>
+      </w:r>
+      <w:r>
+        <w:rPr>
+          <w:rFonts w:ascii="Times New Roman" w:hAnsi="Times New Roman" w:cs="Times New Roman"/>
+        </w:rPr>
+        <w:t>rontier.”</w:t>
       </w:r>
     </w:p>
     <w:p>

</xml_diff>

<commit_message>
u omv house style
</commit_message>
<xml_diff>
--- a/pdf/OMV-Notes-on-House-Style.docx
+++ b/pdf/OMV-Notes-on-House-Style.docx
@@ -139,7 +139,7 @@
     </w:p>
     <w:p>
       <w:pPr>
-        <w:spacing w:before="120" w:after="240"/>
+        <w:spacing w:after="200"/>
         <w:rPr>
           <w:rFonts w:ascii="Times New Roman" w:hAnsi="Times New Roman" w:cs="Times New Roman"/>
           <w:i/>
@@ -156,300 +156,9 @@
           <w:sz w:val="28"/>
           <w:szCs w:val="28"/>
         </w:rPr>
-        <w:t>Format</w:t>
-      </w:r>
-    </w:p>
-    <w:p>
-      <w:pPr>
-        <w:spacing w:before="120" w:after="240"/>
-        <w:rPr>
-          <w:rFonts w:ascii="Times New Roman" w:hAnsi="Times New Roman" w:cs="Times New Roman"/>
-        </w:rPr>
-      </w:pPr>
-      <w:r>
-        <w:rPr>
-          <w:rFonts w:ascii="Times New Roman" w:hAnsi="Times New Roman" w:cs="Times New Roman"/>
-          <w:b/>
-          <w:bCs/>
-        </w:rPr>
-        <w:t>Titles.</w:t>
-      </w:r>
-      <w:r>
-        <w:rPr>
-          <w:rFonts w:ascii="Times New Roman" w:hAnsi="Times New Roman" w:cs="Times New Roman"/>
-        </w:rPr>
-        <w:t xml:space="preserve"> Please try to avoid the </w:t>
-      </w:r>
-      <w:r>
-        <w:rPr>
-          <w:rFonts w:ascii="Times New Roman" w:hAnsi="Times New Roman" w:cs="Times New Roman"/>
-          <w:i/>
-          <w:iCs/>
-        </w:rPr>
-        <w:t>title: subtitle</w:t>
-      </w:r>
-      <w:r>
-        <w:rPr>
-          <w:rFonts w:ascii="Times New Roman" w:hAnsi="Times New Roman" w:cs="Times New Roman"/>
-        </w:rPr>
-        <w:t xml:space="preserve"> format for your essays, and, instead, please try to use a short</w:t>
-      </w:r>
-      <w:r>
-        <w:rPr>
-          <w:rFonts w:ascii="Times New Roman" w:hAnsi="Times New Roman" w:cs="Times New Roman"/>
-        </w:rPr>
-        <w:t>,</w:t>
-      </w:r>
-      <w:r>
-        <w:rPr>
-          <w:rFonts w:ascii="Times New Roman" w:hAnsi="Times New Roman" w:cs="Times New Roman"/>
-        </w:rPr>
-        <w:t xml:space="preserve"> descriptive</w:t>
-      </w:r>
-      <w:r>
-        <w:rPr>
-          <w:rFonts w:ascii="Times New Roman" w:hAnsi="Times New Roman" w:cs="Times New Roman"/>
-        </w:rPr>
-        <w:t>, one-part</w:t>
-      </w:r>
-      <w:r>
-        <w:rPr>
-          <w:rFonts w:ascii="Times New Roman" w:hAnsi="Times New Roman" w:cs="Times New Roman"/>
-        </w:rPr>
-        <w:t xml:space="preserve"> title that will alert both academic and general audience to the subject of your essay.</w:t>
-      </w:r>
-    </w:p>
-    <w:p>
-      <w:pPr>
-        <w:spacing w:before="120" w:after="240"/>
-        <w:rPr>
-          <w:rFonts w:ascii="Times New Roman" w:hAnsi="Times New Roman" w:cs="Times New Roman"/>
-        </w:rPr>
-      </w:pPr>
-      <w:r>
-        <w:rPr>
-          <w:rFonts w:ascii="Times New Roman" w:hAnsi="Times New Roman" w:cs="Times New Roman"/>
-          <w:b/>
-          <w:bCs/>
-        </w:rPr>
-        <w:t>Menus and subsection titles.</w:t>
-      </w:r>
-      <w:r>
-        <w:rPr>
-          <w:rFonts w:ascii="Times New Roman" w:hAnsi="Times New Roman" w:cs="Times New Roman"/>
-        </w:rPr>
-        <w:t xml:space="preserve"> For essay menus and subsection titles, please capitalize </w:t>
-      </w:r>
-      <w:r>
-        <w:rPr>
-          <w:rFonts w:ascii="Times New Roman" w:hAnsi="Times New Roman" w:cs="Times New Roman"/>
-        </w:rPr>
-        <w:t>all significant words</w:t>
-      </w:r>
-      <w:r>
-        <w:rPr>
-          <w:rFonts w:ascii="Times New Roman" w:hAnsi="Times New Roman" w:cs="Times New Roman"/>
-        </w:rPr>
-        <w:t>. Subsection title example:</w:t>
-      </w:r>
-      <w:r>
-        <w:rPr>
-          <w:rFonts w:ascii="Times New Roman" w:hAnsi="Times New Roman" w:cs="Times New Roman"/>
-        </w:rPr>
-        <w:t xml:space="preserve"> “The Gonaqua: Interstitial </w:t>
-      </w:r>
-      <w:r>
-        <w:rPr>
-          <w:rFonts w:ascii="Times New Roman" w:hAnsi="Times New Roman" w:cs="Times New Roman"/>
-        </w:rPr>
-        <w:t>I</w:t>
-      </w:r>
-      <w:r>
-        <w:rPr>
-          <w:rFonts w:ascii="Times New Roman" w:hAnsi="Times New Roman" w:cs="Times New Roman"/>
-        </w:rPr>
-        <w:t xml:space="preserve">dentities on a </w:t>
-      </w:r>
-      <w:r>
-        <w:rPr>
-          <w:rFonts w:ascii="Times New Roman" w:hAnsi="Times New Roman" w:cs="Times New Roman"/>
-        </w:rPr>
-        <w:t>C</w:t>
-      </w:r>
-      <w:r>
-        <w:rPr>
-          <w:rFonts w:ascii="Times New Roman" w:hAnsi="Times New Roman" w:cs="Times New Roman"/>
-        </w:rPr>
-        <w:t xml:space="preserve">ontested </w:t>
-      </w:r>
-      <w:r>
-        <w:rPr>
-          <w:rFonts w:ascii="Times New Roman" w:hAnsi="Times New Roman" w:cs="Times New Roman"/>
-        </w:rPr>
-        <w:t>F</w:t>
-      </w:r>
-      <w:r>
-        <w:rPr>
-          <w:rFonts w:ascii="Times New Roman" w:hAnsi="Times New Roman" w:cs="Times New Roman"/>
-        </w:rPr>
-        <w:t>rontier.”</w:t>
-      </w:r>
-    </w:p>
-    <w:p>
-      <w:pPr>
-        <w:spacing w:before="120" w:after="240"/>
-        <w:rPr>
-          <w:rFonts w:ascii="Times New Roman" w:hAnsi="Times New Roman" w:cs="Times New Roman"/>
-        </w:rPr>
-      </w:pPr>
-      <w:r>
-        <w:rPr>
-          <w:rFonts w:ascii="Times New Roman" w:hAnsi="Times New Roman" w:cs="Times New Roman"/>
-          <w:b/>
-          <w:bCs/>
-        </w:rPr>
-        <w:t>Paragraphs.</w:t>
-      </w:r>
-      <w:r>
-        <w:rPr>
-          <w:rFonts w:ascii="Times New Roman" w:hAnsi="Times New Roman" w:cs="Times New Roman"/>
-        </w:rPr>
-        <w:t xml:space="preserve"> Please keep paragraphs short</w:t>
-      </w:r>
-      <w:r>
-        <w:rPr>
-          <w:rFonts w:ascii="Times New Roman" w:hAnsi="Times New Roman" w:cs="Times New Roman"/>
-        </w:rPr>
-        <w:t xml:space="preserve"> </w:t>
-      </w:r>
-      <w:r>
-        <w:rPr>
-          <w:rFonts w:ascii="Times New Roman" w:hAnsi="Times New Roman" w:cs="Times New Roman"/>
-        </w:rPr>
-        <w:t xml:space="preserve">since </w:t>
-      </w:r>
-      <w:r>
-        <w:rPr>
-          <w:rFonts w:ascii="Times New Roman" w:hAnsi="Times New Roman" w:cs="Times New Roman"/>
-          <w:i/>
-          <w:iCs/>
-        </w:rPr>
-        <w:t>One More Voice</w:t>
-      </w:r>
-      <w:r>
-        <w:rPr>
-          <w:rFonts w:ascii="Times New Roman" w:hAnsi="Times New Roman" w:cs="Times New Roman"/>
-        </w:rPr>
-        <w:t xml:space="preserve"> publishes exclusively online, and users will consult your essay from various devices</w:t>
-      </w:r>
-      <w:r>
-        <w:rPr>
-          <w:rFonts w:ascii="Times New Roman" w:hAnsi="Times New Roman" w:cs="Times New Roman"/>
-        </w:rPr>
-        <w:t>.</w:t>
-      </w:r>
-      <w:r>
-        <w:rPr>
-          <w:rFonts w:ascii="Times New Roman" w:hAnsi="Times New Roman" w:cs="Times New Roman"/>
-        </w:rPr>
-        <w:t xml:space="preserve"> See existing essays on the site for example</w:t>
-      </w:r>
-      <w:r>
-        <w:rPr>
-          <w:rFonts w:ascii="Times New Roman" w:hAnsi="Times New Roman" w:cs="Times New Roman"/>
-        </w:rPr>
-        <w:t>s of</w:t>
-      </w:r>
-      <w:r>
-        <w:rPr>
-          <w:rFonts w:ascii="Times New Roman" w:hAnsi="Times New Roman" w:cs="Times New Roman"/>
-        </w:rPr>
-        <w:t xml:space="preserve"> paragraph length.</w:t>
-      </w:r>
-    </w:p>
-    <w:p>
-      <w:pPr>
-        <w:spacing w:before="120" w:after="240"/>
-        <w:rPr>
-          <w:rFonts w:ascii="Times New Roman" w:hAnsi="Times New Roman" w:cs="Times New Roman"/>
-        </w:rPr>
-      </w:pPr>
-      <w:r>
-        <w:rPr>
-          <w:rFonts w:ascii="Times New Roman" w:hAnsi="Times New Roman" w:cs="Times New Roman"/>
-          <w:b/>
-          <w:bCs/>
-        </w:rPr>
-        <w:t>Prose.</w:t>
-      </w:r>
-      <w:r>
-        <w:rPr>
-          <w:rFonts w:ascii="Times New Roman" w:hAnsi="Times New Roman" w:cs="Times New Roman"/>
-        </w:rPr>
-        <w:t xml:space="preserve"> Please keep your prose as jargon-free as possible by keeping in mind that </w:t>
-      </w:r>
-      <w:r>
-        <w:rPr>
-          <w:rFonts w:ascii="Times New Roman" w:hAnsi="Times New Roman" w:cs="Times New Roman"/>
-          <w:i/>
-          <w:iCs/>
-        </w:rPr>
-        <w:t>One More Voice</w:t>
-      </w:r>
-      <w:r>
-        <w:rPr>
-          <w:rFonts w:ascii="Times New Roman" w:hAnsi="Times New Roman" w:cs="Times New Roman"/>
-        </w:rPr>
-        <w:t xml:space="preserve"> is targeted to both academic and general audiences and needs to be as accessible as possible to a variety of readers.</w:t>
-      </w:r>
-    </w:p>
-    <w:p>
-      <w:pPr>
-        <w:spacing w:before="120" w:after="240"/>
-        <w:rPr>
-          <w:rFonts w:ascii="Times New Roman" w:hAnsi="Times New Roman" w:cs="Times New Roman"/>
-        </w:rPr>
-      </w:pPr>
-      <w:r>
-        <w:rPr>
-          <w:rFonts w:ascii="Times New Roman" w:hAnsi="Times New Roman" w:cs="Times New Roman"/>
-          <w:b/>
-          <w:bCs/>
-        </w:rPr>
-        <w:t>Citations format.</w:t>
-      </w:r>
-      <w:r>
-        <w:rPr>
-          <w:rFonts w:ascii="Times New Roman" w:hAnsi="Times New Roman" w:cs="Times New Roman"/>
-        </w:rPr>
-        <w:t xml:space="preserve"> Please use Chicago author-date for both your in-text and bibliographical citations. Alternately, please put all your references into Zotero, which will enable exporting and easy formatting by the </w:t>
-      </w:r>
-      <w:r>
-        <w:rPr>
-          <w:rFonts w:ascii="Times New Roman" w:hAnsi="Times New Roman" w:cs="Times New Roman"/>
-          <w:i/>
-          <w:iCs/>
-        </w:rPr>
-        <w:t>One More Voice</w:t>
-      </w:r>
-      <w:r>
-        <w:rPr>
-          <w:rFonts w:ascii="Times New Roman" w:hAnsi="Times New Roman" w:cs="Times New Roman"/>
-        </w:rPr>
-        <w:t xml:space="preserve"> team.</w:t>
-      </w:r>
-    </w:p>
-    <w:p>
-      <w:pPr>
-        <w:spacing w:before="120" w:after="240"/>
-        <w:rPr>
-          <w:rFonts w:ascii="Times New Roman" w:hAnsi="Times New Roman" w:cs="Times New Roman"/>
-        </w:rPr>
-      </w:pPr>
-    </w:p>
-    <w:p>
-      <w:pPr>
-        <w:spacing w:before="120" w:after="240"/>
+        <w:t xml:space="preserve">General </w:t>
+      </w:r>
+      <w:r>
         <w:rPr>
           <w:rFonts w:ascii="Times New Roman" w:hAnsi="Times New Roman" w:cs="Times New Roman"/>
           <w:i/>
@@ -457,8 +166,102 @@
           <w:sz w:val="28"/>
           <w:szCs w:val="28"/>
         </w:rPr>
-      </w:pPr>
-      <w:r>
+        <w:t>Note</w:t>
+      </w:r>
+    </w:p>
+    <w:p>
+      <w:pPr>
+        <w:spacing w:after="200"/>
+        <w:rPr>
+          <w:rFonts w:ascii="Times New Roman" w:hAnsi="Times New Roman" w:cs="Times New Roman"/>
+        </w:rPr>
+      </w:pPr>
+      <w:r>
+        <w:rPr>
+          <w:rFonts w:ascii="Times New Roman" w:hAnsi="Times New Roman" w:cs="Times New Roman"/>
+        </w:rPr>
+        <w:t>The</w:t>
+      </w:r>
+      <w:r>
+        <w:rPr>
+          <w:rFonts w:ascii="Times New Roman" w:hAnsi="Times New Roman" w:cs="Times New Roman"/>
+        </w:rPr>
+        <w:t xml:space="preserve"> guidance provided by</w:t>
+      </w:r>
+      <w:r>
+        <w:rPr>
+          <w:rFonts w:ascii="Times New Roman" w:hAnsi="Times New Roman" w:cs="Times New Roman"/>
+        </w:rPr>
+        <w:t xml:space="preserve"> W3C’s Web Accessibility Initiative</w:t>
+      </w:r>
+      <w:r>
+        <w:rPr>
+          <w:rFonts w:ascii="Times New Roman" w:hAnsi="Times New Roman" w:cs="Times New Roman"/>
+        </w:rPr>
+        <w:t xml:space="preserve"> on “</w:t>
+      </w:r>
+      <w:hyperlink r:id="rId8" w:history="1">
+        <w:r>
+          <w:rPr>
+            <w:rStyle w:val="Hyperlink"/>
+            <w:rFonts w:ascii="Times New Roman" w:hAnsi="Times New Roman" w:cs="Times New Roman"/>
+          </w:rPr>
+          <w:t>Writing for Web Accessibility</w:t>
+        </w:r>
+      </w:hyperlink>
+      <w:r>
+        <w:rPr>
+          <w:rFonts w:ascii="Times New Roman" w:hAnsi="Times New Roman" w:cs="Times New Roman"/>
+        </w:rPr>
+        <w:t xml:space="preserve">” provides a series of important suggestions on the topic, so please be sure to consult that resource when creating content for </w:t>
+      </w:r>
+      <w:r>
+        <w:rPr>
+          <w:rFonts w:ascii="Times New Roman" w:hAnsi="Times New Roman" w:cs="Times New Roman"/>
+          <w:i/>
+          <w:iCs/>
+        </w:rPr>
+        <w:t>One More Voice</w:t>
+      </w:r>
+      <w:r>
+        <w:rPr>
+          <w:rFonts w:ascii="Times New Roman" w:hAnsi="Times New Roman" w:cs="Times New Roman"/>
+        </w:rPr>
+        <w:t xml:space="preserve">. </w:t>
+      </w:r>
+      <w:r>
+        <w:rPr>
+          <w:rFonts w:ascii="Times New Roman" w:hAnsi="Times New Roman" w:cs="Times New Roman"/>
+        </w:rPr>
+        <w:t>In particular, please be sure to consult the “</w:t>
+      </w:r>
+      <w:hyperlink r:id="rId9" w:anchor="keep-content-clear-and-concise" w:history="1">
+        <w:r>
+          <w:rPr>
+            <w:rStyle w:val="Hyperlink"/>
+            <w:rFonts w:ascii="Times New Roman" w:hAnsi="Times New Roman" w:cs="Times New Roman"/>
+          </w:rPr>
+          <w:t>Keep content clear and concise</w:t>
+        </w:r>
+      </w:hyperlink>
+      <w:r>
+        <w:rPr>
+          <w:rFonts w:ascii="Times New Roman" w:hAnsi="Times New Roman" w:cs="Times New Roman"/>
+        </w:rPr>
+        <w:t>” subsection.</w:t>
+      </w:r>
+    </w:p>
+    <w:p>
+      <w:pPr>
+        <w:spacing w:after="200"/>
+        <w:rPr>
+          <w:rFonts w:ascii="Times New Roman" w:hAnsi="Times New Roman" w:cs="Times New Roman"/>
+        </w:rPr>
+      </w:pPr>
+    </w:p>
+    <w:p>
+      <w:pPr>
+        <w:spacing w:after="200"/>
         <w:rPr>
           <w:rFonts w:ascii="Times New Roman" w:hAnsi="Times New Roman" w:cs="Times New Roman"/>
           <w:i/>
@@ -466,115 +269,8 @@
           <w:sz w:val="28"/>
           <w:szCs w:val="28"/>
         </w:rPr>
-        <w:t>Indicating and citing individuals</w:t>
-      </w:r>
-    </w:p>
-    <w:p>
-      <w:pPr>
-        <w:spacing w:before="120" w:after="240"/>
-        <w:rPr>
-          <w:rFonts w:ascii="Times New Roman" w:hAnsi="Times New Roman" w:cs="Times New Roman"/>
-        </w:rPr>
-      </w:pPr>
-      <w:r>
-        <w:rPr>
-          <w:rFonts w:ascii="Times New Roman" w:hAnsi="Times New Roman" w:cs="Times New Roman"/>
-          <w:b/>
-          <w:bCs/>
-        </w:rPr>
-        <w:t>Referencing individuals.</w:t>
-      </w:r>
-      <w:r>
-        <w:rPr>
-          <w:rFonts w:ascii="Times New Roman" w:hAnsi="Times New Roman" w:cs="Times New Roman"/>
-        </w:rPr>
-        <w:t xml:space="preserve"> When </w:t>
-      </w:r>
-      <w:r>
-        <w:rPr>
-          <w:rFonts w:ascii="Times New Roman" w:hAnsi="Times New Roman" w:cs="Times New Roman"/>
-        </w:rPr>
-        <w:t>referring</w:t>
-      </w:r>
-      <w:r>
-        <w:rPr>
-          <w:rFonts w:ascii="Times New Roman" w:hAnsi="Times New Roman" w:cs="Times New Roman"/>
-        </w:rPr>
-        <w:t xml:space="preserve"> to individuals in your prose, please use the full name in the first instance (e.g., Jacob Wainwright), then surname only in subsequent references (Wainwright). </w:t>
-      </w:r>
-      <w:r>
-        <w:rPr>
-          <w:rFonts w:ascii="Times New Roman" w:hAnsi="Times New Roman" w:cs="Times New Roman"/>
-        </w:rPr>
-        <w:t>W</w:t>
-      </w:r>
-      <w:r>
-        <w:rPr>
-          <w:rFonts w:ascii="Times New Roman" w:hAnsi="Times New Roman" w:cs="Times New Roman"/>
-        </w:rPr>
-        <w:t>hen discussing two individuals with the same surname, please use both names in all references. When referring to individuals whose names include patronymic elements (e.g., Saleh bin Osman) please use first names (Saleh) after the first reference to the full name.</w:t>
-      </w:r>
-    </w:p>
-    <w:p>
-      <w:pPr>
-        <w:spacing w:before="120" w:after="240"/>
-        <w:rPr>
-          <w:rFonts w:ascii="Times New Roman" w:hAnsi="Times New Roman" w:cs="Times New Roman"/>
-        </w:rPr>
-      </w:pPr>
-      <w:r>
-        <w:rPr>
-          <w:rFonts w:ascii="Times New Roman" w:hAnsi="Times New Roman" w:cs="Times New Roman"/>
-          <w:b/>
-          <w:bCs/>
-        </w:rPr>
-        <w:t>Enumerating creators.</w:t>
-      </w:r>
-      <w:r>
-        <w:rPr>
-          <w:rFonts w:ascii="Times New Roman" w:hAnsi="Times New Roman" w:cs="Times New Roman"/>
-        </w:rPr>
-        <w:t xml:space="preserve"> In bibliographies, when enumerating the creators of relevant historical works (i.e., those that fall under the remit of </w:t>
-      </w:r>
-      <w:r>
-        <w:rPr>
-          <w:rFonts w:ascii="Times New Roman" w:hAnsi="Times New Roman" w:cs="Times New Roman"/>
-          <w:i/>
-          <w:iCs/>
-        </w:rPr>
-        <w:t>One More Voice</w:t>
-      </w:r>
-      <w:r>
-        <w:rPr>
-          <w:rFonts w:ascii="Times New Roman" w:hAnsi="Times New Roman" w:cs="Times New Roman"/>
-        </w:rPr>
-        <w:t>), please treat authors and contributors as equal, and please list them in the order in which their influence manifests in the given text</w:t>
-      </w:r>
-      <w:r>
-        <w:rPr>
-          <w:rFonts w:ascii="Times New Roman" w:hAnsi="Times New Roman" w:cs="Times New Roman"/>
-        </w:rPr>
-        <w:t xml:space="preserve"> even if that order is not alphabetical:</w:t>
-      </w:r>
-    </w:p>
-    <w:p>
-      <w:pPr>
-        <w:spacing w:before="120" w:after="240"/>
-        <w:ind w:left="720"/>
-        <w:rPr>
-          <w:rFonts w:ascii="Times New Roman" w:hAnsi="Times New Roman" w:cs="Times New Roman"/>
-        </w:rPr>
-      </w:pPr>
-      <w:r>
-        <w:rPr>
-          <w:rFonts w:ascii="Times New Roman" w:hAnsi="Times New Roman" w:cs="Times New Roman"/>
-        </w:rPr>
-        <w:t>MacQueen, James, Lief Ben Saeid, and Thomas Wogga. “Notes on African Geography.” Journal of the Royal Geographical Society 15 (1845): 371–76.</w:t>
-      </w:r>
-    </w:p>
-    <w:p>
-      <w:pPr>
-        <w:spacing w:before="120" w:after="240"/>
+      </w:pPr>
+      <w:r>
         <w:rPr>
           <w:rFonts w:ascii="Times New Roman" w:hAnsi="Times New Roman" w:cs="Times New Roman"/>
           <w:i/>
@@ -582,8 +278,300 @@
           <w:sz w:val="28"/>
           <w:szCs w:val="28"/>
         </w:rPr>
-      </w:pPr>
-      <w:r>
+        <w:t>Format</w:t>
+      </w:r>
+    </w:p>
+    <w:p>
+      <w:pPr>
+        <w:spacing w:after="200"/>
+        <w:rPr>
+          <w:rFonts w:ascii="Times New Roman" w:hAnsi="Times New Roman" w:cs="Times New Roman"/>
+        </w:rPr>
+      </w:pPr>
+      <w:r>
+        <w:rPr>
+          <w:rFonts w:ascii="Times New Roman" w:hAnsi="Times New Roman" w:cs="Times New Roman"/>
+          <w:b/>
+          <w:bCs/>
+        </w:rPr>
+        <w:t>Titles.</w:t>
+      </w:r>
+      <w:r>
+        <w:rPr>
+          <w:rFonts w:ascii="Times New Roman" w:hAnsi="Times New Roman" w:cs="Times New Roman"/>
+        </w:rPr>
+        <w:t xml:space="preserve"> Please try to avoid the </w:t>
+      </w:r>
+      <w:r>
+        <w:rPr>
+          <w:rFonts w:ascii="Times New Roman" w:hAnsi="Times New Roman" w:cs="Times New Roman"/>
+          <w:i/>
+          <w:iCs/>
+        </w:rPr>
+        <w:t>title: subtitle</w:t>
+      </w:r>
+      <w:r>
+        <w:rPr>
+          <w:rFonts w:ascii="Times New Roman" w:hAnsi="Times New Roman" w:cs="Times New Roman"/>
+        </w:rPr>
+        <w:t xml:space="preserve"> format for your essays, and, instead, please try to use a short</w:t>
+      </w:r>
+      <w:r>
+        <w:rPr>
+          <w:rFonts w:ascii="Times New Roman" w:hAnsi="Times New Roman" w:cs="Times New Roman"/>
+        </w:rPr>
+        <w:t>,</w:t>
+      </w:r>
+      <w:r>
+        <w:rPr>
+          <w:rFonts w:ascii="Times New Roman" w:hAnsi="Times New Roman" w:cs="Times New Roman"/>
+        </w:rPr>
+        <w:t xml:space="preserve"> descriptive</w:t>
+      </w:r>
+      <w:r>
+        <w:rPr>
+          <w:rFonts w:ascii="Times New Roman" w:hAnsi="Times New Roman" w:cs="Times New Roman"/>
+        </w:rPr>
+        <w:t>, one-part</w:t>
+      </w:r>
+      <w:r>
+        <w:rPr>
+          <w:rFonts w:ascii="Times New Roman" w:hAnsi="Times New Roman" w:cs="Times New Roman"/>
+        </w:rPr>
+        <w:t xml:space="preserve"> title that will alert both academic and general audience to the subject of your essay.</w:t>
+      </w:r>
+    </w:p>
+    <w:p>
+      <w:pPr>
+        <w:spacing w:after="200"/>
+        <w:rPr>
+          <w:rFonts w:ascii="Times New Roman" w:hAnsi="Times New Roman" w:cs="Times New Roman"/>
+        </w:rPr>
+      </w:pPr>
+      <w:r>
+        <w:rPr>
+          <w:rFonts w:ascii="Times New Roman" w:hAnsi="Times New Roman" w:cs="Times New Roman"/>
+          <w:b/>
+          <w:bCs/>
+        </w:rPr>
+        <w:t>Menus and subsection titles.</w:t>
+      </w:r>
+      <w:r>
+        <w:rPr>
+          <w:rFonts w:ascii="Times New Roman" w:hAnsi="Times New Roman" w:cs="Times New Roman"/>
+        </w:rPr>
+        <w:t xml:space="preserve"> For essay menus and subsection titles, please capitalize </w:t>
+      </w:r>
+      <w:r>
+        <w:rPr>
+          <w:rFonts w:ascii="Times New Roman" w:hAnsi="Times New Roman" w:cs="Times New Roman"/>
+        </w:rPr>
+        <w:t>all significant words</w:t>
+      </w:r>
+      <w:r>
+        <w:rPr>
+          <w:rFonts w:ascii="Times New Roman" w:hAnsi="Times New Roman" w:cs="Times New Roman"/>
+        </w:rPr>
+        <w:t>. Subsection title example:</w:t>
+      </w:r>
+      <w:r>
+        <w:rPr>
+          <w:rFonts w:ascii="Times New Roman" w:hAnsi="Times New Roman" w:cs="Times New Roman"/>
+        </w:rPr>
+        <w:t xml:space="preserve"> “The Gonaqua: Interstitial </w:t>
+      </w:r>
+      <w:r>
+        <w:rPr>
+          <w:rFonts w:ascii="Times New Roman" w:hAnsi="Times New Roman" w:cs="Times New Roman"/>
+        </w:rPr>
+        <w:t>I</w:t>
+      </w:r>
+      <w:r>
+        <w:rPr>
+          <w:rFonts w:ascii="Times New Roman" w:hAnsi="Times New Roman" w:cs="Times New Roman"/>
+        </w:rPr>
+        <w:t xml:space="preserve">dentities on a </w:t>
+      </w:r>
+      <w:r>
+        <w:rPr>
+          <w:rFonts w:ascii="Times New Roman" w:hAnsi="Times New Roman" w:cs="Times New Roman"/>
+        </w:rPr>
+        <w:t>C</w:t>
+      </w:r>
+      <w:r>
+        <w:rPr>
+          <w:rFonts w:ascii="Times New Roman" w:hAnsi="Times New Roman" w:cs="Times New Roman"/>
+        </w:rPr>
+        <w:t xml:space="preserve">ontested </w:t>
+      </w:r>
+      <w:r>
+        <w:rPr>
+          <w:rFonts w:ascii="Times New Roman" w:hAnsi="Times New Roman" w:cs="Times New Roman"/>
+        </w:rPr>
+        <w:t>F</w:t>
+      </w:r>
+      <w:r>
+        <w:rPr>
+          <w:rFonts w:ascii="Times New Roman" w:hAnsi="Times New Roman" w:cs="Times New Roman"/>
+        </w:rPr>
+        <w:t>rontier.”</w:t>
+      </w:r>
+    </w:p>
+    <w:p>
+      <w:pPr>
+        <w:spacing w:after="200"/>
+        <w:rPr>
+          <w:rFonts w:ascii="Times New Roman" w:hAnsi="Times New Roman" w:cs="Times New Roman"/>
+        </w:rPr>
+      </w:pPr>
+      <w:r>
+        <w:rPr>
+          <w:rFonts w:ascii="Times New Roman" w:hAnsi="Times New Roman" w:cs="Times New Roman"/>
+          <w:b/>
+          <w:bCs/>
+        </w:rPr>
+        <w:t>Paragraphs.</w:t>
+      </w:r>
+      <w:r>
+        <w:rPr>
+          <w:rFonts w:ascii="Times New Roman" w:hAnsi="Times New Roman" w:cs="Times New Roman"/>
+        </w:rPr>
+        <w:t xml:space="preserve"> Please keep paragraphs short</w:t>
+      </w:r>
+      <w:r>
+        <w:rPr>
+          <w:rFonts w:ascii="Times New Roman" w:hAnsi="Times New Roman" w:cs="Times New Roman"/>
+        </w:rPr>
+        <w:t xml:space="preserve"> </w:t>
+      </w:r>
+      <w:r>
+        <w:rPr>
+          <w:rFonts w:ascii="Times New Roman" w:hAnsi="Times New Roman" w:cs="Times New Roman"/>
+        </w:rPr>
+        <w:t xml:space="preserve">since </w:t>
+      </w:r>
+      <w:r>
+        <w:rPr>
+          <w:rFonts w:ascii="Times New Roman" w:hAnsi="Times New Roman" w:cs="Times New Roman"/>
+          <w:i/>
+          <w:iCs/>
+        </w:rPr>
+        <w:t>One More Voice</w:t>
+      </w:r>
+      <w:r>
+        <w:rPr>
+          <w:rFonts w:ascii="Times New Roman" w:hAnsi="Times New Roman" w:cs="Times New Roman"/>
+        </w:rPr>
+        <w:t xml:space="preserve"> publishes exclusively online, and users will consult your essay from various devices</w:t>
+      </w:r>
+      <w:r>
+        <w:rPr>
+          <w:rFonts w:ascii="Times New Roman" w:hAnsi="Times New Roman" w:cs="Times New Roman"/>
+        </w:rPr>
+        <w:t>.</w:t>
+      </w:r>
+      <w:r>
+        <w:rPr>
+          <w:rFonts w:ascii="Times New Roman" w:hAnsi="Times New Roman" w:cs="Times New Roman"/>
+        </w:rPr>
+        <w:t xml:space="preserve"> See existing essays on the site for example</w:t>
+      </w:r>
+      <w:r>
+        <w:rPr>
+          <w:rFonts w:ascii="Times New Roman" w:hAnsi="Times New Roman" w:cs="Times New Roman"/>
+        </w:rPr>
+        <w:t>s of</w:t>
+      </w:r>
+      <w:r>
+        <w:rPr>
+          <w:rFonts w:ascii="Times New Roman" w:hAnsi="Times New Roman" w:cs="Times New Roman"/>
+        </w:rPr>
+        <w:t xml:space="preserve"> paragraph length.</w:t>
+      </w:r>
+    </w:p>
+    <w:p>
+      <w:pPr>
+        <w:spacing w:after="200"/>
+        <w:rPr>
+          <w:rFonts w:ascii="Times New Roman" w:hAnsi="Times New Roman" w:cs="Times New Roman"/>
+        </w:rPr>
+      </w:pPr>
+      <w:r>
+        <w:rPr>
+          <w:rFonts w:ascii="Times New Roman" w:hAnsi="Times New Roman" w:cs="Times New Roman"/>
+          <w:b/>
+          <w:bCs/>
+        </w:rPr>
+        <w:t>Prose.</w:t>
+      </w:r>
+      <w:r>
+        <w:rPr>
+          <w:rFonts w:ascii="Times New Roman" w:hAnsi="Times New Roman" w:cs="Times New Roman"/>
+        </w:rPr>
+        <w:t xml:space="preserve"> Please keep your prose as jargon-free as possible by keeping in mind that </w:t>
+      </w:r>
+      <w:r>
+        <w:rPr>
+          <w:rFonts w:ascii="Times New Roman" w:hAnsi="Times New Roman" w:cs="Times New Roman"/>
+          <w:i/>
+          <w:iCs/>
+        </w:rPr>
+        <w:t>One More Voice</w:t>
+      </w:r>
+      <w:r>
+        <w:rPr>
+          <w:rFonts w:ascii="Times New Roman" w:hAnsi="Times New Roman" w:cs="Times New Roman"/>
+        </w:rPr>
+        <w:t xml:space="preserve"> is targeted to both academic and general audiences and needs to be as accessible as possible to a variety of readers.</w:t>
+      </w:r>
+    </w:p>
+    <w:p>
+      <w:pPr>
+        <w:spacing w:after="200"/>
+        <w:rPr>
+          <w:rFonts w:ascii="Times New Roman" w:hAnsi="Times New Roman" w:cs="Times New Roman"/>
+        </w:rPr>
+      </w:pPr>
+      <w:r>
+        <w:rPr>
+          <w:rFonts w:ascii="Times New Roman" w:hAnsi="Times New Roman" w:cs="Times New Roman"/>
+          <w:b/>
+          <w:bCs/>
+        </w:rPr>
+        <w:t>Citations format.</w:t>
+      </w:r>
+      <w:r>
+        <w:rPr>
+          <w:rFonts w:ascii="Times New Roman" w:hAnsi="Times New Roman" w:cs="Times New Roman"/>
+        </w:rPr>
+        <w:t xml:space="preserve"> Please use Chicago author-date for both your in-text and bibliographical citations. Alternately, please put all your references into Zotero, which will enable exporting and easy formatting by the </w:t>
+      </w:r>
+      <w:r>
+        <w:rPr>
+          <w:rFonts w:ascii="Times New Roman" w:hAnsi="Times New Roman" w:cs="Times New Roman"/>
+          <w:i/>
+          <w:iCs/>
+        </w:rPr>
+        <w:t>One More Voice</w:t>
+      </w:r>
+      <w:r>
+        <w:rPr>
+          <w:rFonts w:ascii="Times New Roman" w:hAnsi="Times New Roman" w:cs="Times New Roman"/>
+        </w:rPr>
+        <w:t xml:space="preserve"> team.</w:t>
+      </w:r>
+    </w:p>
+    <w:p>
+      <w:pPr>
+        <w:spacing w:after="200"/>
+        <w:rPr>
+          <w:rFonts w:ascii="Times New Roman" w:hAnsi="Times New Roman" w:cs="Times New Roman"/>
+        </w:rPr>
+      </w:pPr>
+    </w:p>
+    <w:p>
+      <w:pPr>
+        <w:spacing w:after="200"/>
         <w:rPr>
           <w:rFonts w:ascii="Times New Roman" w:hAnsi="Times New Roman" w:cs="Times New Roman"/>
           <w:i/>
@@ -591,157 +579,8 @@
           <w:sz w:val="28"/>
           <w:szCs w:val="28"/>
         </w:rPr>
-        <w:lastRenderedPageBreak/>
-        <w:t>Style of words and numbers</w:t>
-      </w:r>
-    </w:p>
-    <w:p>
-      <w:pPr>
-        <w:spacing w:before="120" w:after="240"/>
-        <w:rPr>
-          <w:rFonts w:ascii="Times New Roman" w:hAnsi="Times New Roman" w:cs="Times New Roman"/>
-        </w:rPr>
-      </w:pPr>
-      <w:r>
-        <w:rPr>
-          <w:rFonts w:ascii="Times New Roman" w:hAnsi="Times New Roman" w:cs="Times New Roman"/>
-          <w:b/>
-          <w:bCs/>
-        </w:rPr>
-        <w:t>Referencing decades.</w:t>
-      </w:r>
-      <w:r>
-        <w:rPr>
-          <w:rFonts w:ascii="Times New Roman" w:hAnsi="Times New Roman" w:cs="Times New Roman"/>
-        </w:rPr>
-        <w:t xml:space="preserve"> When referencing decades, please write out the full</w:t>
-      </w:r>
-      <w:r>
-        <w:rPr>
-          <w:rFonts w:ascii="Times New Roman" w:hAnsi="Times New Roman" w:cs="Times New Roman"/>
-        </w:rPr>
-        <w:t>-</w:t>
-      </w:r>
-      <w:r>
-        <w:rPr>
-          <w:rFonts w:ascii="Times New Roman" w:hAnsi="Times New Roman" w:cs="Times New Roman"/>
-        </w:rPr>
-        <w:t xml:space="preserve">number (1870s) rather than </w:t>
-      </w:r>
-      <w:r>
-        <w:rPr>
-          <w:rFonts w:ascii="Times New Roman" w:hAnsi="Times New Roman" w:cs="Times New Roman"/>
-        </w:rPr>
-        <w:t>the</w:t>
-      </w:r>
-      <w:r>
-        <w:rPr>
-          <w:rFonts w:ascii="Times New Roman" w:hAnsi="Times New Roman" w:cs="Times New Roman"/>
-        </w:rPr>
-        <w:t xml:space="preserve"> abbreviated version (70s).</w:t>
-      </w:r>
-    </w:p>
-    <w:p>
-      <w:pPr>
-        <w:spacing w:before="120" w:after="240"/>
-        <w:rPr>
-          <w:rFonts w:ascii="Times New Roman" w:hAnsi="Times New Roman" w:cs="Times New Roman"/>
-        </w:rPr>
-      </w:pPr>
-      <w:r>
-        <w:rPr>
-          <w:rFonts w:ascii="Times New Roman" w:hAnsi="Times New Roman" w:cs="Times New Roman"/>
-          <w:b/>
-          <w:bCs/>
-        </w:rPr>
-        <w:t>Referencing dates.</w:t>
-      </w:r>
-      <w:r>
-        <w:rPr>
-          <w:rFonts w:ascii="Times New Roman" w:hAnsi="Times New Roman" w:cs="Times New Roman"/>
-        </w:rPr>
-        <w:t xml:space="preserve"> When referencing dates in essays, please use the day-month-year format: “21 February 1864</w:t>
-      </w:r>
-      <w:r>
-        <w:rPr>
-          <w:rFonts w:ascii="Times New Roman" w:hAnsi="Times New Roman" w:cs="Times New Roman"/>
-        </w:rPr>
-        <w:t>.</w:t>
-      </w:r>
-      <w:r>
-        <w:rPr>
-          <w:rFonts w:ascii="Times New Roman" w:hAnsi="Times New Roman" w:cs="Times New Roman"/>
-        </w:rPr>
-        <w:t>”</w:t>
-      </w:r>
-    </w:p>
-    <w:p>
-      <w:pPr>
-        <w:spacing w:before="120" w:after="240"/>
-        <w:rPr>
-          <w:rFonts w:ascii="Times New Roman" w:hAnsi="Times New Roman" w:cs="Times New Roman"/>
-        </w:rPr>
-      </w:pPr>
-      <w:r>
-        <w:rPr>
-          <w:rFonts w:ascii="Times New Roman" w:hAnsi="Times New Roman" w:cs="Times New Roman"/>
-          <w:b/>
-          <w:bCs/>
-        </w:rPr>
-        <w:t>Numeral adjectives.</w:t>
-      </w:r>
-      <w:r>
-        <w:rPr>
-          <w:rFonts w:ascii="Times New Roman" w:hAnsi="Times New Roman" w:cs="Times New Roman"/>
-        </w:rPr>
-        <w:t xml:space="preserve"> When using numeral adjectives, please use the full</w:t>
-      </w:r>
-      <w:r>
-        <w:rPr>
-          <w:rFonts w:ascii="Times New Roman" w:hAnsi="Times New Roman" w:cs="Times New Roman"/>
-        </w:rPr>
-        <w:t>-</w:t>
-      </w:r>
-      <w:r>
-        <w:rPr>
-          <w:rFonts w:ascii="Times New Roman" w:hAnsi="Times New Roman" w:cs="Times New Roman"/>
-        </w:rPr>
-        <w:t>word versions (nineteenth) rather than the abbreviated versions (19th).</w:t>
-      </w:r>
-    </w:p>
-    <w:p>
-      <w:pPr>
-        <w:spacing w:before="120" w:after="240"/>
-        <w:rPr>
-          <w:rFonts w:ascii="Times New Roman" w:hAnsi="Times New Roman" w:cs="Times New Roman"/>
-        </w:rPr>
-      </w:pPr>
-      <w:r>
-        <w:rPr>
-          <w:rFonts w:ascii="Times New Roman" w:hAnsi="Times New Roman" w:cs="Times New Roman"/>
-          <w:b/>
-          <w:bCs/>
-        </w:rPr>
-        <w:t>Journal volumes.</w:t>
-      </w:r>
-      <w:r>
-        <w:rPr>
-          <w:rFonts w:ascii="Times New Roman" w:hAnsi="Times New Roman" w:cs="Times New Roman"/>
-        </w:rPr>
-        <w:t xml:space="preserve"> When referencing journal volumes in the bibliography, please use Arabic numerals (5) rather than Roman numerals (V).</w:t>
-      </w:r>
-    </w:p>
-    <w:p>
-      <w:pPr>
-        <w:spacing w:before="120" w:after="240"/>
-        <w:rPr>
-          <w:rFonts w:ascii="Times New Roman" w:hAnsi="Times New Roman" w:cs="Times New Roman"/>
-        </w:rPr>
-      </w:pPr>
-    </w:p>
-    <w:p>
-      <w:pPr>
-        <w:spacing w:before="120" w:after="240"/>
+      </w:pPr>
+      <w:r>
         <w:rPr>
           <w:rFonts w:ascii="Times New Roman" w:hAnsi="Times New Roman" w:cs="Times New Roman"/>
           <w:i/>
@@ -749,8 +588,116 @@
           <w:sz w:val="28"/>
           <w:szCs w:val="28"/>
         </w:rPr>
-      </w:pPr>
-      <w:r>
+        <w:t>Indicating and citing individuals</w:t>
+      </w:r>
+    </w:p>
+    <w:p>
+      <w:pPr>
+        <w:spacing w:after="200"/>
+        <w:rPr>
+          <w:rFonts w:ascii="Times New Roman" w:hAnsi="Times New Roman" w:cs="Times New Roman"/>
+        </w:rPr>
+      </w:pPr>
+      <w:r>
+        <w:rPr>
+          <w:rFonts w:ascii="Times New Roman" w:hAnsi="Times New Roman" w:cs="Times New Roman"/>
+          <w:b/>
+          <w:bCs/>
+        </w:rPr>
+        <w:t>Referencing individuals.</w:t>
+      </w:r>
+      <w:r>
+        <w:rPr>
+          <w:rFonts w:ascii="Times New Roman" w:hAnsi="Times New Roman" w:cs="Times New Roman"/>
+        </w:rPr>
+        <w:t xml:space="preserve"> When </w:t>
+      </w:r>
+      <w:r>
+        <w:rPr>
+          <w:rFonts w:ascii="Times New Roman" w:hAnsi="Times New Roman" w:cs="Times New Roman"/>
+        </w:rPr>
+        <w:t>referring</w:t>
+      </w:r>
+      <w:r>
+        <w:rPr>
+          <w:rFonts w:ascii="Times New Roman" w:hAnsi="Times New Roman" w:cs="Times New Roman"/>
+        </w:rPr>
+        <w:t xml:space="preserve"> to individuals in your prose, please use the full name in the first instance (e.g., Jacob Wainwright), then surname only in subsequent references (Wainwright). </w:t>
+      </w:r>
+      <w:r>
+        <w:rPr>
+          <w:rFonts w:ascii="Times New Roman" w:hAnsi="Times New Roman" w:cs="Times New Roman"/>
+        </w:rPr>
+        <w:t>W</w:t>
+      </w:r>
+      <w:r>
+        <w:rPr>
+          <w:rFonts w:ascii="Times New Roman" w:hAnsi="Times New Roman" w:cs="Times New Roman"/>
+        </w:rPr>
+        <w:t>hen discussing two individuals with the same surname, please use both names in all references. When referring to individuals whose names include patronymic elements (e.g., Saleh bin Osman) please use first names (Saleh) after the first reference to the full name.</w:t>
+      </w:r>
+    </w:p>
+    <w:p>
+      <w:pPr>
+        <w:spacing w:after="200"/>
+        <w:rPr>
+          <w:rFonts w:ascii="Times New Roman" w:hAnsi="Times New Roman" w:cs="Times New Roman"/>
+        </w:rPr>
+      </w:pPr>
+      <w:r>
+        <w:rPr>
+          <w:rFonts w:ascii="Times New Roman" w:hAnsi="Times New Roman" w:cs="Times New Roman"/>
+          <w:b/>
+          <w:bCs/>
+        </w:rPr>
+        <w:lastRenderedPageBreak/>
+        <w:t>Enumerating creators.</w:t>
+      </w:r>
+      <w:r>
+        <w:rPr>
+          <w:rFonts w:ascii="Times New Roman" w:hAnsi="Times New Roman" w:cs="Times New Roman"/>
+        </w:rPr>
+        <w:t xml:space="preserve"> In bibliographies, when enumerating the creators of relevant historical works (i.e., those that fall under the remit of </w:t>
+      </w:r>
+      <w:r>
+        <w:rPr>
+          <w:rFonts w:ascii="Times New Roman" w:hAnsi="Times New Roman" w:cs="Times New Roman"/>
+          <w:i/>
+          <w:iCs/>
+        </w:rPr>
+        <w:t>One More Voice</w:t>
+      </w:r>
+      <w:r>
+        <w:rPr>
+          <w:rFonts w:ascii="Times New Roman" w:hAnsi="Times New Roman" w:cs="Times New Roman"/>
+        </w:rPr>
+        <w:t>), please treat authors and contributors as equal, and please list them in the order in which their influence manifests in the given text</w:t>
+      </w:r>
+      <w:r>
+        <w:rPr>
+          <w:rFonts w:ascii="Times New Roman" w:hAnsi="Times New Roman" w:cs="Times New Roman"/>
+        </w:rPr>
+        <w:t xml:space="preserve"> even if that order is not alphabetical:</w:t>
+      </w:r>
+    </w:p>
+    <w:p>
+      <w:pPr>
+        <w:spacing w:after="200"/>
+        <w:ind w:left="720"/>
+        <w:rPr>
+          <w:rFonts w:ascii="Times New Roman" w:hAnsi="Times New Roman" w:cs="Times New Roman"/>
+        </w:rPr>
+      </w:pPr>
+      <w:r>
+        <w:rPr>
+          <w:rFonts w:ascii="Times New Roman" w:hAnsi="Times New Roman" w:cs="Times New Roman"/>
+        </w:rPr>
+        <w:t>MacQueen, James, Lief Ben Saeid, and Thomas Wogga. “Notes on African Geography.” Journal of the Royal Geographical Society 15 (1845): 371–76.</w:t>
+      </w:r>
+    </w:p>
+    <w:p>
+      <w:pPr>
+        <w:spacing w:after="200"/>
         <w:rPr>
           <w:rFonts w:ascii="Times New Roman" w:hAnsi="Times New Roman" w:cs="Times New Roman"/>
           <w:i/>
@@ -758,220 +705,8 @@
           <w:sz w:val="28"/>
           <w:szCs w:val="28"/>
         </w:rPr>
-        <w:t>Punctuation (other than commas)</w:t>
-      </w:r>
-    </w:p>
-    <w:p>
-      <w:pPr>
-        <w:spacing w:before="120" w:after="240"/>
-        <w:rPr>
-          <w:rFonts w:ascii="Times New Roman" w:hAnsi="Times New Roman" w:cs="Times New Roman"/>
-        </w:rPr>
-      </w:pPr>
-      <w:r>
-        <w:rPr>
-          <w:rFonts w:ascii="Times New Roman" w:hAnsi="Times New Roman" w:cs="Times New Roman"/>
-          <w:b/>
-          <w:bCs/>
-        </w:rPr>
-        <w:t>Titles and abbreviations.</w:t>
-      </w:r>
-      <w:r>
-        <w:rPr>
-          <w:rFonts w:ascii="Times New Roman" w:hAnsi="Times New Roman" w:cs="Times New Roman"/>
-        </w:rPr>
-        <w:t xml:space="preserve"> Please add a period to titles and abbreviations</w:t>
-      </w:r>
-      <w:r>
-        <w:rPr>
-          <w:rFonts w:ascii="Times New Roman" w:hAnsi="Times New Roman" w:cs="Times New Roman"/>
-        </w:rPr>
-        <w:t>, as in the following examples:</w:t>
-      </w:r>
-      <w:r>
-        <w:rPr>
-          <w:rFonts w:ascii="Times New Roman" w:hAnsi="Times New Roman" w:cs="Times New Roman"/>
-        </w:rPr>
-        <w:t xml:space="preserve"> “Mrs.”, “Dr.”, “Sr.” etc.</w:t>
-      </w:r>
-    </w:p>
-    <w:p>
-      <w:pPr>
-        <w:spacing w:before="120" w:after="240"/>
-        <w:rPr>
-          <w:rFonts w:ascii="Times New Roman" w:hAnsi="Times New Roman" w:cs="Times New Roman"/>
-        </w:rPr>
-      </w:pPr>
-      <w:r>
-        <w:rPr>
-          <w:rFonts w:ascii="Times New Roman" w:hAnsi="Times New Roman" w:cs="Times New Roman"/>
-          <w:b/>
-          <w:bCs/>
-        </w:rPr>
-        <w:t>Quotation marks.</w:t>
-      </w:r>
-      <w:r>
-        <w:rPr>
-          <w:rFonts w:ascii="Times New Roman" w:hAnsi="Times New Roman" w:cs="Times New Roman"/>
-        </w:rPr>
-        <w:t xml:space="preserve"> Please use double quotation marks (") not single (') for citations and other cases where quotation marks are required.</w:t>
-      </w:r>
-    </w:p>
-    <w:p>
-      <w:pPr>
-        <w:spacing w:before="120" w:after="240"/>
-        <w:rPr>
-          <w:rFonts w:ascii="Times New Roman" w:hAnsi="Times New Roman" w:cs="Times New Roman"/>
-        </w:rPr>
-      </w:pPr>
-      <w:r>
-        <w:rPr>
-          <w:rFonts w:ascii="Times New Roman" w:hAnsi="Times New Roman" w:cs="Times New Roman"/>
-          <w:b/>
-          <w:bCs/>
-        </w:rPr>
-        <w:t>Removed text.</w:t>
-      </w:r>
-      <w:r>
-        <w:rPr>
-          <w:rFonts w:ascii="Times New Roman" w:hAnsi="Times New Roman" w:cs="Times New Roman"/>
-        </w:rPr>
-        <w:t xml:space="preserve"> Please use [...] to mark any places where text is removed</w:t>
-      </w:r>
-      <w:r>
-        <w:rPr>
-          <w:rFonts w:ascii="Times New Roman" w:hAnsi="Times New Roman" w:cs="Times New Roman"/>
-        </w:rPr>
-        <w:t xml:space="preserve"> </w:t>
-      </w:r>
-      <w:r>
-        <w:rPr>
-          <w:rFonts w:ascii="Times New Roman" w:hAnsi="Times New Roman" w:cs="Times New Roman"/>
-        </w:rPr>
-        <w:t>in</w:t>
-      </w:r>
-      <w:r>
-        <w:rPr>
-          <w:rFonts w:ascii="Times New Roman" w:hAnsi="Times New Roman" w:cs="Times New Roman"/>
-        </w:rPr>
-        <w:t xml:space="preserve"> citation</w:t>
-      </w:r>
-      <w:r>
-        <w:rPr>
-          <w:rFonts w:ascii="Times New Roman" w:hAnsi="Times New Roman" w:cs="Times New Roman"/>
-        </w:rPr>
-        <w:t>s</w:t>
-      </w:r>
-      <w:r>
-        <w:rPr>
-          <w:rFonts w:ascii="Times New Roman" w:hAnsi="Times New Roman" w:cs="Times New Roman"/>
-        </w:rPr>
-        <w:t>.</w:t>
-      </w:r>
-    </w:p>
-    <w:p>
-      <w:pPr>
-        <w:spacing w:before="120" w:after="240"/>
-        <w:rPr>
-          <w:rFonts w:ascii="Times New Roman" w:hAnsi="Times New Roman" w:cs="Times New Roman"/>
-        </w:rPr>
-      </w:pPr>
-      <w:r>
-        <w:rPr>
-          <w:rFonts w:ascii="Times New Roman" w:hAnsi="Times New Roman" w:cs="Times New Roman"/>
-          <w:b/>
-          <w:bCs/>
-        </w:rPr>
-        <w:t>Oxford comma.</w:t>
-      </w:r>
-      <w:r>
-        <w:rPr>
-          <w:rFonts w:ascii="Times New Roman" w:hAnsi="Times New Roman" w:cs="Times New Roman"/>
-        </w:rPr>
-        <w:t xml:space="preserve"> Please use the Oxford comma, i.e., the comma that is placed immediately after the penultimate term in a series of three or more term</w:t>
-      </w:r>
-      <w:r>
-        <w:rPr>
-          <w:rFonts w:ascii="Times New Roman" w:hAnsi="Times New Roman" w:cs="Times New Roman"/>
-        </w:rPr>
-        <w:t xml:space="preserve"> (the comma after</w:t>
-      </w:r>
-      <w:r>
-        <w:rPr>
-          <w:rFonts w:ascii="Times New Roman" w:hAnsi="Times New Roman" w:cs="Times New Roman"/>
-        </w:rPr>
-        <w:t xml:space="preserve"> “he” in the following example</w:t>
-      </w:r>
-      <w:r>
-        <w:rPr>
-          <w:rFonts w:ascii="Times New Roman" w:hAnsi="Times New Roman" w:cs="Times New Roman"/>
-        </w:rPr>
-        <w:t>)</w:t>
-      </w:r>
-      <w:r>
-        <w:rPr>
-          <w:rFonts w:ascii="Times New Roman" w:hAnsi="Times New Roman" w:cs="Times New Roman"/>
-        </w:rPr>
-        <w:t>: "she, he, and I."</w:t>
-      </w:r>
-    </w:p>
-    <w:p>
-      <w:pPr>
-        <w:spacing w:before="120" w:after="240"/>
-        <w:rPr>
-          <w:rFonts w:ascii="Times New Roman" w:hAnsi="Times New Roman" w:cs="Times New Roman"/>
-        </w:rPr>
-      </w:pPr>
-      <w:r>
-        <w:rPr>
-          <w:rFonts w:ascii="Times New Roman" w:hAnsi="Times New Roman" w:cs="Times New Roman"/>
-          <w:b/>
-          <w:bCs/>
-        </w:rPr>
-        <w:t>Punctuation and quotation marks.</w:t>
-      </w:r>
-      <w:r>
-        <w:rPr>
-          <w:rFonts w:ascii="Times New Roman" w:hAnsi="Times New Roman" w:cs="Times New Roman"/>
-        </w:rPr>
-        <w:t xml:space="preserve"> Please put punctuation such as question marks (?), periods (</w:t>
-      </w:r>
-      <w:r>
-        <w:rPr>
-          <w:rFonts w:ascii="Times New Roman" w:hAnsi="Times New Roman" w:cs="Times New Roman"/>
-        </w:rPr>
-        <w:t>,</w:t>
-      </w:r>
-      <w:r>
-        <w:rPr>
-          <w:rFonts w:ascii="Times New Roman" w:hAnsi="Times New Roman" w:cs="Times New Roman"/>
-        </w:rPr>
-        <w:t xml:space="preserve">), and commas (.) inside quotation marks: “The end.” </w:t>
-      </w:r>
-      <w:r>
-        <w:rPr>
-          <w:rFonts w:ascii="Times New Roman" w:hAnsi="Times New Roman" w:cs="Times New Roman"/>
-        </w:rPr>
-        <w:t>Colons and s</w:t>
-      </w:r>
-      <w:r>
-        <w:rPr>
-          <w:rFonts w:ascii="Times New Roman" w:hAnsi="Times New Roman" w:cs="Times New Roman"/>
-        </w:rPr>
-        <w:t>emi-colons, however, should go outside quotation marks: “blue”; “red.”</w:t>
-      </w:r>
-    </w:p>
-    <w:p>
-      <w:pPr>
-        <w:spacing w:before="120" w:after="240"/>
-        <w:rPr>
-          <w:rFonts w:ascii="Times New Roman" w:hAnsi="Times New Roman" w:cs="Times New Roman"/>
-        </w:rPr>
-      </w:pPr>
-    </w:p>
-    <w:p>
-      <w:pPr>
-        <w:spacing w:before="120" w:after="240"/>
+      </w:pPr>
+      <w:r>
         <w:rPr>
           <w:rFonts w:ascii="Times New Roman" w:hAnsi="Times New Roman" w:cs="Times New Roman"/>
           <w:i/>
@@ -979,8 +714,156 @@
           <w:sz w:val="28"/>
           <w:szCs w:val="28"/>
         </w:rPr>
-      </w:pPr>
-      <w:r>
+        <w:t>Style of words and numbers</w:t>
+      </w:r>
+    </w:p>
+    <w:p>
+      <w:pPr>
+        <w:spacing w:after="200"/>
+        <w:rPr>
+          <w:rFonts w:ascii="Times New Roman" w:hAnsi="Times New Roman" w:cs="Times New Roman"/>
+        </w:rPr>
+      </w:pPr>
+      <w:r>
+        <w:rPr>
+          <w:rFonts w:ascii="Times New Roman" w:hAnsi="Times New Roman" w:cs="Times New Roman"/>
+          <w:b/>
+          <w:bCs/>
+        </w:rPr>
+        <w:t>Referencing decades.</w:t>
+      </w:r>
+      <w:r>
+        <w:rPr>
+          <w:rFonts w:ascii="Times New Roman" w:hAnsi="Times New Roman" w:cs="Times New Roman"/>
+        </w:rPr>
+        <w:t xml:space="preserve"> When referencing decades, please write out the full</w:t>
+      </w:r>
+      <w:r>
+        <w:rPr>
+          <w:rFonts w:ascii="Times New Roman" w:hAnsi="Times New Roman" w:cs="Times New Roman"/>
+        </w:rPr>
+        <w:t>-</w:t>
+      </w:r>
+      <w:r>
+        <w:rPr>
+          <w:rFonts w:ascii="Times New Roman" w:hAnsi="Times New Roman" w:cs="Times New Roman"/>
+        </w:rPr>
+        <w:t xml:space="preserve">number (1870s) rather than </w:t>
+      </w:r>
+      <w:r>
+        <w:rPr>
+          <w:rFonts w:ascii="Times New Roman" w:hAnsi="Times New Roman" w:cs="Times New Roman"/>
+        </w:rPr>
+        <w:t>the</w:t>
+      </w:r>
+      <w:r>
+        <w:rPr>
+          <w:rFonts w:ascii="Times New Roman" w:hAnsi="Times New Roman" w:cs="Times New Roman"/>
+        </w:rPr>
+        <w:t xml:space="preserve"> abbreviated version (70s).</w:t>
+      </w:r>
+    </w:p>
+    <w:p>
+      <w:pPr>
+        <w:spacing w:after="200"/>
+        <w:rPr>
+          <w:rFonts w:ascii="Times New Roman" w:hAnsi="Times New Roman" w:cs="Times New Roman"/>
+        </w:rPr>
+      </w:pPr>
+      <w:r>
+        <w:rPr>
+          <w:rFonts w:ascii="Times New Roman" w:hAnsi="Times New Roman" w:cs="Times New Roman"/>
+          <w:b/>
+          <w:bCs/>
+        </w:rPr>
+        <w:t>Referencing dates.</w:t>
+      </w:r>
+      <w:r>
+        <w:rPr>
+          <w:rFonts w:ascii="Times New Roman" w:hAnsi="Times New Roman" w:cs="Times New Roman"/>
+        </w:rPr>
+        <w:t xml:space="preserve"> When referencing dates in essays, please use the day-month-year format: “21 February 1864</w:t>
+      </w:r>
+      <w:r>
+        <w:rPr>
+          <w:rFonts w:ascii="Times New Roman" w:hAnsi="Times New Roman" w:cs="Times New Roman"/>
+        </w:rPr>
+        <w:t>.</w:t>
+      </w:r>
+      <w:r>
+        <w:rPr>
+          <w:rFonts w:ascii="Times New Roman" w:hAnsi="Times New Roman" w:cs="Times New Roman"/>
+        </w:rPr>
+        <w:t>”</w:t>
+      </w:r>
+    </w:p>
+    <w:p>
+      <w:pPr>
+        <w:spacing w:after="200"/>
+        <w:rPr>
+          <w:rFonts w:ascii="Times New Roman" w:hAnsi="Times New Roman" w:cs="Times New Roman"/>
+        </w:rPr>
+      </w:pPr>
+      <w:r>
+        <w:rPr>
+          <w:rFonts w:ascii="Times New Roman" w:hAnsi="Times New Roman" w:cs="Times New Roman"/>
+          <w:b/>
+          <w:bCs/>
+        </w:rPr>
+        <w:t>Numeral adjectives.</w:t>
+      </w:r>
+      <w:r>
+        <w:rPr>
+          <w:rFonts w:ascii="Times New Roman" w:hAnsi="Times New Roman" w:cs="Times New Roman"/>
+        </w:rPr>
+        <w:t xml:space="preserve"> When using numeral adjectives, please use the full</w:t>
+      </w:r>
+      <w:r>
+        <w:rPr>
+          <w:rFonts w:ascii="Times New Roman" w:hAnsi="Times New Roman" w:cs="Times New Roman"/>
+        </w:rPr>
+        <w:t>-</w:t>
+      </w:r>
+      <w:r>
+        <w:rPr>
+          <w:rFonts w:ascii="Times New Roman" w:hAnsi="Times New Roman" w:cs="Times New Roman"/>
+        </w:rPr>
+        <w:t>word versions (nineteenth) rather than the abbreviated versions (19th).</w:t>
+      </w:r>
+    </w:p>
+    <w:p>
+      <w:pPr>
+        <w:spacing w:after="200"/>
+        <w:rPr>
+          <w:rFonts w:ascii="Times New Roman" w:hAnsi="Times New Roman" w:cs="Times New Roman"/>
+        </w:rPr>
+      </w:pPr>
+      <w:r>
+        <w:rPr>
+          <w:rFonts w:ascii="Times New Roman" w:hAnsi="Times New Roman" w:cs="Times New Roman"/>
+          <w:b/>
+          <w:bCs/>
+        </w:rPr>
+        <w:t>Journal volumes.</w:t>
+      </w:r>
+      <w:r>
+        <w:rPr>
+          <w:rFonts w:ascii="Times New Roman" w:hAnsi="Times New Roman" w:cs="Times New Roman"/>
+        </w:rPr>
+        <w:t xml:space="preserve"> When referencing journal volumes in the bibliography, please use Arabic numerals (5) rather than Roman numerals (V).</w:t>
+      </w:r>
+    </w:p>
+    <w:p>
+      <w:pPr>
+        <w:spacing w:after="200"/>
+        <w:rPr>
+          <w:rFonts w:ascii="Times New Roman" w:hAnsi="Times New Roman" w:cs="Times New Roman"/>
+        </w:rPr>
+      </w:pPr>
+    </w:p>
+    <w:p>
+      <w:pPr>
+        <w:spacing w:after="200"/>
         <w:rPr>
           <w:rFonts w:ascii="Times New Roman" w:hAnsi="Times New Roman" w:cs="Times New Roman"/>
           <w:i/>
@@ -988,12 +871,21 @@
           <w:sz w:val="28"/>
           <w:szCs w:val="28"/>
         </w:rPr>
-        <w:t>Commas</w:t>
-      </w:r>
-    </w:p>
-    <w:p>
-      <w:pPr>
-        <w:spacing w:before="120" w:after="240"/>
+      </w:pPr>
+      <w:r>
+        <w:rPr>
+          <w:rFonts w:ascii="Times New Roman" w:hAnsi="Times New Roman" w:cs="Times New Roman"/>
+          <w:i/>
+          <w:iCs/>
+          <w:sz w:val="28"/>
+          <w:szCs w:val="28"/>
+        </w:rPr>
+        <w:t>Punctuation (other than commas)</w:t>
+      </w:r>
+    </w:p>
+    <w:p>
+      <w:pPr>
+        <w:spacing w:after="200"/>
         <w:rPr>
           <w:rFonts w:ascii="Times New Roman" w:hAnsi="Times New Roman" w:cs="Times New Roman"/>
         </w:rPr>
@@ -1004,18 +896,30 @@
           <w:b/>
           <w:bCs/>
         </w:rPr>
-        <w:t>Independent clauses.</w:t>
-      </w:r>
-      <w:r>
-        <w:rPr>
-          <w:rFonts w:ascii="Times New Roman" w:hAnsi="Times New Roman" w:cs="Times New Roman"/>
-        </w:rPr>
-        <w:t xml:space="preserve"> Please use a comma after the first independent clause, when joining two independent clauses with the word “and”: “I saw it, and she saw it.”</w:t>
-      </w:r>
-    </w:p>
-    <w:p>
-      <w:pPr>
-        <w:spacing w:before="120" w:after="240"/>
+        <w:t>Titles and abbreviations.</w:t>
+      </w:r>
+      <w:r>
+        <w:rPr>
+          <w:rFonts w:ascii="Times New Roman" w:hAnsi="Times New Roman" w:cs="Times New Roman"/>
+        </w:rPr>
+        <w:t xml:space="preserve"> Please add a period to titles and abbreviations</w:t>
+      </w:r>
+      <w:r>
+        <w:rPr>
+          <w:rFonts w:ascii="Times New Roman" w:hAnsi="Times New Roman" w:cs="Times New Roman"/>
+        </w:rPr>
+        <w:t>, as in the following examples:</w:t>
+      </w:r>
+      <w:r>
+        <w:rPr>
+          <w:rFonts w:ascii="Times New Roman" w:hAnsi="Times New Roman" w:cs="Times New Roman"/>
+        </w:rPr>
+        <w:t xml:space="preserve"> “Mrs.”, “Dr.”, “Sr.” etc.</w:t>
+      </w:r>
+    </w:p>
+    <w:p>
+      <w:pPr>
+        <w:spacing w:after="200"/>
         <w:rPr>
           <w:rFonts w:ascii="Times New Roman" w:hAnsi="Times New Roman" w:cs="Times New Roman"/>
         </w:rPr>
@@ -1026,30 +930,18 @@
           <w:b/>
           <w:bCs/>
         </w:rPr>
-        <w:t>Parallel construction.</w:t>
-      </w:r>
-      <w:r>
-        <w:rPr>
-          <w:rFonts w:ascii="Times New Roman" w:hAnsi="Times New Roman" w:cs="Times New Roman"/>
-        </w:rPr>
-        <w:t xml:space="preserve"> Please do not use commas in cases of parallel </w:t>
-      </w:r>
-      <w:r>
-        <w:rPr>
-          <w:rFonts w:ascii="Times New Roman" w:hAnsi="Times New Roman" w:cs="Times New Roman"/>
-        </w:rPr>
-        <w:t>construction</w:t>
-      </w:r>
-      <w:r>
-        <w:rPr>
-          <w:rFonts w:ascii="Times New Roman" w:hAnsi="Times New Roman" w:cs="Times New Roman"/>
-        </w:rPr>
-        <w:t>: “She spoke to me and to her.”</w:t>
-      </w:r>
-    </w:p>
-    <w:p>
-      <w:pPr>
-        <w:spacing w:before="120" w:after="240"/>
+        <w:t>Quotation marks.</w:t>
+      </w:r>
+      <w:r>
+        <w:rPr>
+          <w:rFonts w:ascii="Times New Roman" w:hAnsi="Times New Roman" w:cs="Times New Roman"/>
+        </w:rPr>
+        <w:t xml:space="preserve"> Please use double quotation marks (") not single (') for citations and other cases where quotation marks are required.</w:t>
+      </w:r>
+    </w:p>
+    <w:p>
+      <w:pPr>
+        <w:spacing w:after="200"/>
         <w:rPr>
           <w:rFonts w:ascii="Times New Roman" w:hAnsi="Times New Roman" w:cs="Times New Roman"/>
         </w:rPr>
@@ -1060,18 +952,48 @@
           <w:b/>
           <w:bCs/>
         </w:rPr>
-        <w:t>Instances of “but.”</w:t>
-      </w:r>
-      <w:r>
-        <w:rPr>
-          <w:rFonts w:ascii="Times New Roman" w:hAnsi="Times New Roman" w:cs="Times New Roman"/>
-        </w:rPr>
-        <w:t xml:space="preserve"> Please precede “but” with a comma: “I said it, but she didn't.”</w:t>
-      </w:r>
-    </w:p>
-    <w:p>
-      <w:pPr>
-        <w:spacing w:before="120" w:after="240"/>
+        <w:t>Removed text.</w:t>
+      </w:r>
+      <w:r>
+        <w:rPr>
+          <w:rFonts w:ascii="Times New Roman" w:hAnsi="Times New Roman" w:cs="Times New Roman"/>
+        </w:rPr>
+        <w:t xml:space="preserve"> Please use [...] to mark any places where text is removed</w:t>
+      </w:r>
+      <w:r>
+        <w:rPr>
+          <w:rFonts w:ascii="Times New Roman" w:hAnsi="Times New Roman" w:cs="Times New Roman"/>
+        </w:rPr>
+        <w:t xml:space="preserve"> </w:t>
+      </w:r>
+      <w:r>
+        <w:rPr>
+          <w:rFonts w:ascii="Times New Roman" w:hAnsi="Times New Roman" w:cs="Times New Roman"/>
+        </w:rPr>
+        <w:t>in</w:t>
+      </w:r>
+      <w:r>
+        <w:rPr>
+          <w:rFonts w:ascii="Times New Roman" w:hAnsi="Times New Roman" w:cs="Times New Roman"/>
+        </w:rPr>
+        <w:t xml:space="preserve"> citation</w:t>
+      </w:r>
+      <w:r>
+        <w:rPr>
+          <w:rFonts w:ascii="Times New Roman" w:hAnsi="Times New Roman" w:cs="Times New Roman"/>
+        </w:rPr>
+        <w:t>s</w:t>
+      </w:r>
+      <w:r>
+        <w:rPr>
+          <w:rFonts w:ascii="Times New Roman" w:hAnsi="Times New Roman" w:cs="Times New Roman"/>
+        </w:rPr>
+        <w:t>.</w:t>
+      </w:r>
+    </w:p>
+    <w:p>
+      <w:pPr>
+        <w:spacing w:after="200"/>
         <w:rPr>
           <w:rFonts w:ascii="Times New Roman" w:hAnsi="Times New Roman" w:cs="Times New Roman"/>
         </w:rPr>
@@ -1082,6 +1004,207 @@
           <w:b/>
           <w:bCs/>
         </w:rPr>
+        <w:t>Oxford comma.</w:t>
+      </w:r>
+      <w:r>
+        <w:rPr>
+          <w:rFonts w:ascii="Times New Roman" w:hAnsi="Times New Roman" w:cs="Times New Roman"/>
+        </w:rPr>
+        <w:t xml:space="preserve"> Please use the Oxford comma, i.e., the comma that is placed immediately after the penultimate term in a series of three or more term</w:t>
+      </w:r>
+      <w:r>
+        <w:rPr>
+          <w:rFonts w:ascii="Times New Roman" w:hAnsi="Times New Roman" w:cs="Times New Roman"/>
+        </w:rPr>
+        <w:t xml:space="preserve"> (the comma after</w:t>
+      </w:r>
+      <w:r>
+        <w:rPr>
+          <w:rFonts w:ascii="Times New Roman" w:hAnsi="Times New Roman" w:cs="Times New Roman"/>
+        </w:rPr>
+        <w:t xml:space="preserve"> “he” in the following example</w:t>
+      </w:r>
+      <w:r>
+        <w:rPr>
+          <w:rFonts w:ascii="Times New Roman" w:hAnsi="Times New Roman" w:cs="Times New Roman"/>
+        </w:rPr>
+        <w:t>)</w:t>
+      </w:r>
+      <w:r>
+        <w:rPr>
+          <w:rFonts w:ascii="Times New Roman" w:hAnsi="Times New Roman" w:cs="Times New Roman"/>
+        </w:rPr>
+        <w:t>: "she, he, and I."</w:t>
+      </w:r>
+    </w:p>
+    <w:p>
+      <w:pPr>
+        <w:spacing w:after="200"/>
+        <w:rPr>
+          <w:rFonts w:ascii="Times New Roman" w:hAnsi="Times New Roman" w:cs="Times New Roman"/>
+        </w:rPr>
+      </w:pPr>
+      <w:r>
+        <w:rPr>
+          <w:rFonts w:ascii="Times New Roman" w:hAnsi="Times New Roman" w:cs="Times New Roman"/>
+          <w:b/>
+          <w:bCs/>
+        </w:rPr>
+        <w:t>Punctuation and quotation marks.</w:t>
+      </w:r>
+      <w:r>
+        <w:rPr>
+          <w:rFonts w:ascii="Times New Roman" w:hAnsi="Times New Roman" w:cs="Times New Roman"/>
+        </w:rPr>
+        <w:t xml:space="preserve"> Please put punctuation such as question marks (?), periods (</w:t>
+      </w:r>
+      <w:r>
+        <w:rPr>
+          <w:rFonts w:ascii="Times New Roman" w:hAnsi="Times New Roman" w:cs="Times New Roman"/>
+        </w:rPr>
+        <w:t>,</w:t>
+      </w:r>
+      <w:r>
+        <w:rPr>
+          <w:rFonts w:ascii="Times New Roman" w:hAnsi="Times New Roman" w:cs="Times New Roman"/>
+        </w:rPr>
+        <w:t xml:space="preserve">), and commas (.) inside quotation marks: “The end.” </w:t>
+      </w:r>
+      <w:r>
+        <w:rPr>
+          <w:rFonts w:ascii="Times New Roman" w:hAnsi="Times New Roman" w:cs="Times New Roman"/>
+        </w:rPr>
+        <w:t>Colons and s</w:t>
+      </w:r>
+      <w:r>
+        <w:rPr>
+          <w:rFonts w:ascii="Times New Roman" w:hAnsi="Times New Roman" w:cs="Times New Roman"/>
+        </w:rPr>
+        <w:t>emi-colons, however, should go outside quotation marks: “blue”; “red.”</w:t>
+      </w:r>
+    </w:p>
+    <w:p>
+      <w:pPr>
+        <w:spacing w:after="200"/>
+        <w:rPr>
+          <w:rFonts w:ascii="Times New Roman" w:hAnsi="Times New Roman" w:cs="Times New Roman"/>
+        </w:rPr>
+      </w:pPr>
+    </w:p>
+    <w:p>
+      <w:pPr>
+        <w:spacing w:after="200"/>
+        <w:rPr>
+          <w:rFonts w:ascii="Times New Roman" w:hAnsi="Times New Roman" w:cs="Times New Roman"/>
+          <w:i/>
+          <w:iCs/>
+          <w:sz w:val="28"/>
+          <w:szCs w:val="28"/>
+        </w:rPr>
+      </w:pPr>
+      <w:r>
+        <w:rPr>
+          <w:rFonts w:ascii="Times New Roman" w:hAnsi="Times New Roman" w:cs="Times New Roman"/>
+          <w:i/>
+          <w:iCs/>
+          <w:sz w:val="28"/>
+          <w:szCs w:val="28"/>
+        </w:rPr>
+        <w:t>Commas</w:t>
+      </w:r>
+    </w:p>
+    <w:p>
+      <w:pPr>
+        <w:spacing w:after="200"/>
+        <w:rPr>
+          <w:rFonts w:ascii="Times New Roman" w:hAnsi="Times New Roman" w:cs="Times New Roman"/>
+        </w:rPr>
+      </w:pPr>
+      <w:r>
+        <w:rPr>
+          <w:rFonts w:ascii="Times New Roman" w:hAnsi="Times New Roman" w:cs="Times New Roman"/>
+          <w:b/>
+          <w:bCs/>
+        </w:rPr>
+        <w:t>Independent clauses.</w:t>
+      </w:r>
+      <w:r>
+        <w:rPr>
+          <w:rFonts w:ascii="Times New Roman" w:hAnsi="Times New Roman" w:cs="Times New Roman"/>
+        </w:rPr>
+        <w:t xml:space="preserve"> Please use a comma after the first independent clause, when joining two independent clauses with the word “and”: “I saw it, and she saw it.”</w:t>
+      </w:r>
+    </w:p>
+    <w:p>
+      <w:pPr>
+        <w:spacing w:after="200"/>
+        <w:rPr>
+          <w:rFonts w:ascii="Times New Roman" w:hAnsi="Times New Roman" w:cs="Times New Roman"/>
+        </w:rPr>
+      </w:pPr>
+      <w:r>
+        <w:rPr>
+          <w:rFonts w:ascii="Times New Roman" w:hAnsi="Times New Roman" w:cs="Times New Roman"/>
+          <w:b/>
+          <w:bCs/>
+        </w:rPr>
+        <w:t>Parallel construction.</w:t>
+      </w:r>
+      <w:r>
+        <w:rPr>
+          <w:rFonts w:ascii="Times New Roman" w:hAnsi="Times New Roman" w:cs="Times New Roman"/>
+        </w:rPr>
+        <w:t xml:space="preserve"> Please do not use commas in cases of parallel </w:t>
+      </w:r>
+      <w:r>
+        <w:rPr>
+          <w:rFonts w:ascii="Times New Roman" w:hAnsi="Times New Roman" w:cs="Times New Roman"/>
+        </w:rPr>
+        <w:t>construction</w:t>
+      </w:r>
+      <w:r>
+        <w:rPr>
+          <w:rFonts w:ascii="Times New Roman" w:hAnsi="Times New Roman" w:cs="Times New Roman"/>
+        </w:rPr>
+        <w:t>: “She spoke to me and to her.”</w:t>
+      </w:r>
+    </w:p>
+    <w:p>
+      <w:pPr>
+        <w:spacing w:after="200"/>
+        <w:rPr>
+          <w:rFonts w:ascii="Times New Roman" w:hAnsi="Times New Roman" w:cs="Times New Roman"/>
+        </w:rPr>
+      </w:pPr>
+      <w:r>
+        <w:rPr>
+          <w:rFonts w:ascii="Times New Roman" w:hAnsi="Times New Roman" w:cs="Times New Roman"/>
+          <w:b/>
+          <w:bCs/>
+        </w:rPr>
+        <w:lastRenderedPageBreak/>
+        <w:t>Instances of “but.”</w:t>
+      </w:r>
+      <w:r>
+        <w:rPr>
+          <w:rFonts w:ascii="Times New Roman" w:hAnsi="Times New Roman" w:cs="Times New Roman"/>
+        </w:rPr>
+        <w:t xml:space="preserve"> Please precede “but” with a comma: “I said it, but she didn't.”</w:t>
+      </w:r>
+    </w:p>
+    <w:p>
+      <w:pPr>
+        <w:spacing w:after="200"/>
+        <w:rPr>
+          <w:rFonts w:ascii="Times New Roman" w:hAnsi="Times New Roman" w:cs="Times New Roman"/>
+        </w:rPr>
+      </w:pPr>
+      <w:r>
+        <w:rPr>
+          <w:rFonts w:ascii="Times New Roman" w:hAnsi="Times New Roman" w:cs="Times New Roman"/>
+          <w:b/>
+          <w:bCs/>
+        </w:rPr>
         <w:t>Instances of “as well as.”</w:t>
       </w:r>
       <w:r>
@@ -1104,11 +1227,11 @@
       </w:r>
     </w:p>
     <w:sectPr>
-      <w:headerReference w:type="default" r:id="rId8"/>
-      <w:footerReference w:type="even" r:id="rId9"/>
-      <w:footerReference w:type="default" r:id="rId10"/>
-      <w:headerReference w:type="first" r:id="rId11"/>
-      <w:footerReference w:type="first" r:id="rId12"/>
+      <w:headerReference w:type="default" r:id="rId10"/>
+      <w:footerReference w:type="even" r:id="rId11"/>
+      <w:footerReference w:type="default" r:id="rId12"/>
+      <w:headerReference w:type="first" r:id="rId13"/>
+      <w:footerReference w:type="first" r:id="rId14"/>
       <w:pgSz w:w="12240" w:h="15840"/>
       <w:pgMar w:top="1296" w:right="1440" w:bottom="1296" w:left="1440" w:header="1008" w:footer="1008" w:gutter="0"/>
       <w:cols w:space="720"/>
@@ -1404,7 +1527,21 @@
         <w:sz w:val="22"/>
         <w:szCs w:val="22"/>
       </w:rPr>
-      <w:t>February 2021</w:t>
+      <w:t>March</w:t>
+    </w:r>
+    <w:r>
+      <w:rPr>
+        <w:sz w:val="22"/>
+        <w:szCs w:val="22"/>
+      </w:rPr>
+      <w:t xml:space="preserve"> 202</w:t>
+    </w:r>
+    <w:r>
+      <w:rPr>
+        <w:sz w:val="22"/>
+        <w:szCs w:val="22"/>
+      </w:rPr>
+      <w:t>2</w:t>
     </w:r>
   </w:p>
   <w:p>

</xml_diff>

<commit_message>
u word/pdf for links
</commit_message>
<xml_diff>
--- a/pdf/OMV-Notes-on-House-Style.docx
+++ b/pdf/OMV-Notes-on-House-Style.docx
@@ -703,7 +703,10 @@
           <w:szCs w:val="28"/>
         </w:rPr>
       </w:pPr>
-      <w:r>
+    </w:p>
+    <w:p>
+      <w:pPr>
+        <w:spacing w:after="200"/>
         <w:rPr>
           <w:rFonts w:ascii="Times New Roman" w:hAnsi="Times New Roman" w:cs="Times New Roman"/>
           <w:i/>
@@ -711,156 +714,8 @@
           <w:sz w:val="28"/>
           <w:szCs w:val="28"/>
         </w:rPr>
-        <w:t>Style of words and numbers</w:t>
-      </w:r>
-    </w:p>
-    <w:p>
-      <w:pPr>
-        <w:spacing w:after="200"/>
-        <w:rPr>
-          <w:rFonts w:ascii="Times New Roman" w:hAnsi="Times New Roman" w:cs="Times New Roman"/>
-        </w:rPr>
-      </w:pPr>
-      <w:r>
-        <w:rPr>
-          <w:rFonts w:ascii="Times New Roman" w:hAnsi="Times New Roman" w:cs="Times New Roman"/>
-          <w:b/>
-          <w:bCs/>
-        </w:rPr>
-        <w:t>Referencing decades.</w:t>
-      </w:r>
-      <w:r>
-        <w:rPr>
-          <w:rFonts w:ascii="Times New Roman" w:hAnsi="Times New Roman" w:cs="Times New Roman"/>
-        </w:rPr>
-        <w:t xml:space="preserve"> When referencing decades, please write out the full</w:t>
-      </w:r>
-      <w:r>
-        <w:rPr>
-          <w:rFonts w:ascii="Times New Roman" w:hAnsi="Times New Roman" w:cs="Times New Roman"/>
-        </w:rPr>
-        <w:t>-</w:t>
-      </w:r>
-      <w:r>
-        <w:rPr>
-          <w:rFonts w:ascii="Times New Roman" w:hAnsi="Times New Roman" w:cs="Times New Roman"/>
-        </w:rPr>
-        <w:t xml:space="preserve">number (1870s) rather than </w:t>
-      </w:r>
-      <w:r>
-        <w:rPr>
-          <w:rFonts w:ascii="Times New Roman" w:hAnsi="Times New Roman" w:cs="Times New Roman"/>
-        </w:rPr>
-        <w:t>the</w:t>
-      </w:r>
-      <w:r>
-        <w:rPr>
-          <w:rFonts w:ascii="Times New Roman" w:hAnsi="Times New Roman" w:cs="Times New Roman"/>
-        </w:rPr>
-        <w:t xml:space="preserve"> abbreviated version (70s).</w:t>
-      </w:r>
-    </w:p>
-    <w:p>
-      <w:pPr>
-        <w:spacing w:after="200"/>
-        <w:rPr>
-          <w:rFonts w:ascii="Times New Roman" w:hAnsi="Times New Roman" w:cs="Times New Roman"/>
-        </w:rPr>
-      </w:pPr>
-      <w:r>
-        <w:rPr>
-          <w:rFonts w:ascii="Times New Roman" w:hAnsi="Times New Roman" w:cs="Times New Roman"/>
-          <w:b/>
-          <w:bCs/>
-        </w:rPr>
-        <w:t>Referencing dates.</w:t>
-      </w:r>
-      <w:r>
-        <w:rPr>
-          <w:rFonts w:ascii="Times New Roman" w:hAnsi="Times New Roman" w:cs="Times New Roman"/>
-        </w:rPr>
-        <w:t xml:space="preserve"> When referencing dates in essays, please use the day-month-year format: “21 February 1864</w:t>
-      </w:r>
-      <w:r>
-        <w:rPr>
-          <w:rFonts w:ascii="Times New Roman" w:hAnsi="Times New Roman" w:cs="Times New Roman"/>
-        </w:rPr>
-        <w:t>.</w:t>
-      </w:r>
-      <w:r>
-        <w:rPr>
-          <w:rFonts w:ascii="Times New Roman" w:hAnsi="Times New Roman" w:cs="Times New Roman"/>
-        </w:rPr>
-        <w:t>”</w:t>
-      </w:r>
-    </w:p>
-    <w:p>
-      <w:pPr>
-        <w:spacing w:after="200"/>
-        <w:rPr>
-          <w:rFonts w:ascii="Times New Roman" w:hAnsi="Times New Roman" w:cs="Times New Roman"/>
-        </w:rPr>
-      </w:pPr>
-      <w:r>
-        <w:rPr>
-          <w:rFonts w:ascii="Times New Roman" w:hAnsi="Times New Roman" w:cs="Times New Roman"/>
-          <w:b/>
-          <w:bCs/>
-        </w:rPr>
-        <w:t>Numeral adjectives.</w:t>
-      </w:r>
-      <w:r>
-        <w:rPr>
-          <w:rFonts w:ascii="Times New Roman" w:hAnsi="Times New Roman" w:cs="Times New Roman"/>
-        </w:rPr>
-        <w:t xml:space="preserve"> When using numeral adjectives, please use the full</w:t>
-      </w:r>
-      <w:r>
-        <w:rPr>
-          <w:rFonts w:ascii="Times New Roman" w:hAnsi="Times New Roman" w:cs="Times New Roman"/>
-        </w:rPr>
-        <w:t>-</w:t>
-      </w:r>
-      <w:r>
-        <w:rPr>
-          <w:rFonts w:ascii="Times New Roman" w:hAnsi="Times New Roman" w:cs="Times New Roman"/>
-        </w:rPr>
-        <w:t>word versions (nineteenth) rather than the abbreviated versions (19th).</w:t>
-      </w:r>
-    </w:p>
-    <w:p>
-      <w:pPr>
-        <w:spacing w:after="200"/>
-        <w:rPr>
-          <w:rFonts w:ascii="Times New Roman" w:hAnsi="Times New Roman" w:cs="Times New Roman"/>
-        </w:rPr>
-      </w:pPr>
-      <w:r>
-        <w:rPr>
-          <w:rFonts w:ascii="Times New Roman" w:hAnsi="Times New Roman" w:cs="Times New Roman"/>
-          <w:b/>
-          <w:bCs/>
-        </w:rPr>
-        <w:t>Journal volumes.</w:t>
-      </w:r>
-      <w:r>
-        <w:rPr>
-          <w:rFonts w:ascii="Times New Roman" w:hAnsi="Times New Roman" w:cs="Times New Roman"/>
-        </w:rPr>
-        <w:t xml:space="preserve"> When referencing journal volumes in the bibliography, please use Arabic numerals (5) rather than Roman numerals (V).</w:t>
-      </w:r>
-    </w:p>
-    <w:p>
-      <w:pPr>
-        <w:spacing w:after="200"/>
-        <w:rPr>
-          <w:rFonts w:ascii="Times New Roman" w:hAnsi="Times New Roman" w:cs="Times New Roman"/>
-        </w:rPr>
-      </w:pPr>
-    </w:p>
-    <w:p>
-      <w:pPr>
-        <w:spacing w:after="200"/>
+      </w:pPr>
+      <w:r>
         <w:rPr>
           <w:rFonts w:ascii="Times New Roman" w:hAnsi="Times New Roman" w:cs="Times New Roman"/>
           <w:i/>
@@ -868,8 +723,156 @@
           <w:sz w:val="28"/>
           <w:szCs w:val="28"/>
         </w:rPr>
-      </w:pPr>
-      <w:r>
+        <w:t>Style of words and numbers</w:t>
+      </w:r>
+    </w:p>
+    <w:p>
+      <w:pPr>
+        <w:spacing w:after="200"/>
+        <w:rPr>
+          <w:rFonts w:ascii="Times New Roman" w:hAnsi="Times New Roman" w:cs="Times New Roman"/>
+        </w:rPr>
+      </w:pPr>
+      <w:r>
+        <w:rPr>
+          <w:rFonts w:ascii="Times New Roman" w:hAnsi="Times New Roman" w:cs="Times New Roman"/>
+          <w:b/>
+          <w:bCs/>
+        </w:rPr>
+        <w:t>Referencing decades.</w:t>
+      </w:r>
+      <w:r>
+        <w:rPr>
+          <w:rFonts w:ascii="Times New Roman" w:hAnsi="Times New Roman" w:cs="Times New Roman"/>
+        </w:rPr>
+        <w:t xml:space="preserve"> When referencing decades, please write out the full</w:t>
+      </w:r>
+      <w:r>
+        <w:rPr>
+          <w:rFonts w:ascii="Times New Roman" w:hAnsi="Times New Roman" w:cs="Times New Roman"/>
+        </w:rPr>
+        <w:t>-</w:t>
+      </w:r>
+      <w:r>
+        <w:rPr>
+          <w:rFonts w:ascii="Times New Roman" w:hAnsi="Times New Roman" w:cs="Times New Roman"/>
+        </w:rPr>
+        <w:t xml:space="preserve">number (1870s) rather than </w:t>
+      </w:r>
+      <w:r>
+        <w:rPr>
+          <w:rFonts w:ascii="Times New Roman" w:hAnsi="Times New Roman" w:cs="Times New Roman"/>
+        </w:rPr>
+        <w:t>the</w:t>
+      </w:r>
+      <w:r>
+        <w:rPr>
+          <w:rFonts w:ascii="Times New Roman" w:hAnsi="Times New Roman" w:cs="Times New Roman"/>
+        </w:rPr>
+        <w:t xml:space="preserve"> abbreviated version (70s).</w:t>
+      </w:r>
+    </w:p>
+    <w:p>
+      <w:pPr>
+        <w:spacing w:after="200"/>
+        <w:rPr>
+          <w:rFonts w:ascii="Times New Roman" w:hAnsi="Times New Roman" w:cs="Times New Roman"/>
+        </w:rPr>
+      </w:pPr>
+      <w:r>
+        <w:rPr>
+          <w:rFonts w:ascii="Times New Roman" w:hAnsi="Times New Roman" w:cs="Times New Roman"/>
+          <w:b/>
+          <w:bCs/>
+        </w:rPr>
+        <w:t>Referencing dates.</w:t>
+      </w:r>
+      <w:r>
+        <w:rPr>
+          <w:rFonts w:ascii="Times New Roman" w:hAnsi="Times New Roman" w:cs="Times New Roman"/>
+        </w:rPr>
+        <w:t xml:space="preserve"> When referencing dates in essays, please use the day-month-year format: “21 February 1864</w:t>
+      </w:r>
+      <w:r>
+        <w:rPr>
+          <w:rFonts w:ascii="Times New Roman" w:hAnsi="Times New Roman" w:cs="Times New Roman"/>
+        </w:rPr>
+        <w:t>.</w:t>
+      </w:r>
+      <w:r>
+        <w:rPr>
+          <w:rFonts w:ascii="Times New Roman" w:hAnsi="Times New Roman" w:cs="Times New Roman"/>
+        </w:rPr>
+        <w:t>”</w:t>
+      </w:r>
+    </w:p>
+    <w:p>
+      <w:pPr>
+        <w:spacing w:after="200"/>
+        <w:rPr>
+          <w:rFonts w:ascii="Times New Roman" w:hAnsi="Times New Roman" w:cs="Times New Roman"/>
+        </w:rPr>
+      </w:pPr>
+      <w:r>
+        <w:rPr>
+          <w:rFonts w:ascii="Times New Roman" w:hAnsi="Times New Roman" w:cs="Times New Roman"/>
+          <w:b/>
+          <w:bCs/>
+        </w:rPr>
+        <w:t>Numeral adjectives.</w:t>
+      </w:r>
+      <w:r>
+        <w:rPr>
+          <w:rFonts w:ascii="Times New Roman" w:hAnsi="Times New Roman" w:cs="Times New Roman"/>
+        </w:rPr>
+        <w:t xml:space="preserve"> When using numeral adjectives, please use the full</w:t>
+      </w:r>
+      <w:r>
+        <w:rPr>
+          <w:rFonts w:ascii="Times New Roman" w:hAnsi="Times New Roman" w:cs="Times New Roman"/>
+        </w:rPr>
+        <w:t>-</w:t>
+      </w:r>
+      <w:r>
+        <w:rPr>
+          <w:rFonts w:ascii="Times New Roman" w:hAnsi="Times New Roman" w:cs="Times New Roman"/>
+        </w:rPr>
+        <w:t>word versions (nineteenth) rather than the abbreviated versions (19th).</w:t>
+      </w:r>
+    </w:p>
+    <w:p>
+      <w:pPr>
+        <w:spacing w:after="200"/>
+        <w:rPr>
+          <w:rFonts w:ascii="Times New Roman" w:hAnsi="Times New Roman" w:cs="Times New Roman"/>
+        </w:rPr>
+      </w:pPr>
+      <w:r>
+        <w:rPr>
+          <w:rFonts w:ascii="Times New Roman" w:hAnsi="Times New Roman" w:cs="Times New Roman"/>
+          <w:b/>
+          <w:bCs/>
+        </w:rPr>
+        <w:t>Journal volumes.</w:t>
+      </w:r>
+      <w:r>
+        <w:rPr>
+          <w:rFonts w:ascii="Times New Roman" w:hAnsi="Times New Roman" w:cs="Times New Roman"/>
+        </w:rPr>
+        <w:t xml:space="preserve"> When referencing journal volumes in the bibliography, please use Arabic numerals (5) rather than Roman numerals (V).</w:t>
+      </w:r>
+    </w:p>
+    <w:p>
+      <w:pPr>
+        <w:spacing w:after="200"/>
+        <w:rPr>
+          <w:rFonts w:ascii="Times New Roman" w:hAnsi="Times New Roman" w:cs="Times New Roman"/>
+        </w:rPr>
+      </w:pPr>
+    </w:p>
+    <w:p>
+      <w:pPr>
+        <w:spacing w:after="200"/>
         <w:rPr>
           <w:rFonts w:ascii="Times New Roman" w:hAnsi="Times New Roman" w:cs="Times New Roman"/>
           <w:i/>
@@ -877,220 +880,8 @@
           <w:sz w:val="28"/>
           <w:szCs w:val="28"/>
         </w:rPr>
-        <w:t>Punctuation (other than commas)</w:t>
-      </w:r>
-    </w:p>
-    <w:p>
-      <w:pPr>
-        <w:spacing w:after="200"/>
-        <w:rPr>
-          <w:rFonts w:ascii="Times New Roman" w:hAnsi="Times New Roman" w:cs="Times New Roman"/>
-        </w:rPr>
-      </w:pPr>
-      <w:r>
-        <w:rPr>
-          <w:rFonts w:ascii="Times New Roman" w:hAnsi="Times New Roman" w:cs="Times New Roman"/>
-          <w:b/>
-          <w:bCs/>
-        </w:rPr>
-        <w:t>Titles and abbreviations.</w:t>
-      </w:r>
-      <w:r>
-        <w:rPr>
-          <w:rFonts w:ascii="Times New Roman" w:hAnsi="Times New Roman" w:cs="Times New Roman"/>
-        </w:rPr>
-        <w:t xml:space="preserve"> Please add a period to titles and abbreviations</w:t>
-      </w:r>
-      <w:r>
-        <w:rPr>
-          <w:rFonts w:ascii="Times New Roman" w:hAnsi="Times New Roman" w:cs="Times New Roman"/>
-        </w:rPr>
-        <w:t>, as in the following examples:</w:t>
-      </w:r>
-      <w:r>
-        <w:rPr>
-          <w:rFonts w:ascii="Times New Roman" w:hAnsi="Times New Roman" w:cs="Times New Roman"/>
-        </w:rPr>
-        <w:t xml:space="preserve"> “Mrs.”, “Dr.”, “Sr.” etc.</w:t>
-      </w:r>
-    </w:p>
-    <w:p>
-      <w:pPr>
-        <w:spacing w:after="200"/>
-        <w:rPr>
-          <w:rFonts w:ascii="Times New Roman" w:hAnsi="Times New Roman" w:cs="Times New Roman"/>
-        </w:rPr>
-      </w:pPr>
-      <w:r>
-        <w:rPr>
-          <w:rFonts w:ascii="Times New Roman" w:hAnsi="Times New Roman" w:cs="Times New Roman"/>
-          <w:b/>
-          <w:bCs/>
-        </w:rPr>
-        <w:t>Quotation marks.</w:t>
-      </w:r>
-      <w:r>
-        <w:rPr>
-          <w:rFonts w:ascii="Times New Roman" w:hAnsi="Times New Roman" w:cs="Times New Roman"/>
-        </w:rPr>
-        <w:t xml:space="preserve"> Please use double quotation marks (") not single (') for citations and other cases where quotation marks are required.</w:t>
-      </w:r>
-    </w:p>
-    <w:p>
-      <w:pPr>
-        <w:spacing w:after="200"/>
-        <w:rPr>
-          <w:rFonts w:ascii="Times New Roman" w:hAnsi="Times New Roman" w:cs="Times New Roman"/>
-        </w:rPr>
-      </w:pPr>
-      <w:r>
-        <w:rPr>
-          <w:rFonts w:ascii="Times New Roman" w:hAnsi="Times New Roman" w:cs="Times New Roman"/>
-          <w:b/>
-          <w:bCs/>
-        </w:rPr>
-        <w:t>Removed text.</w:t>
-      </w:r>
-      <w:r>
-        <w:rPr>
-          <w:rFonts w:ascii="Times New Roman" w:hAnsi="Times New Roman" w:cs="Times New Roman"/>
-        </w:rPr>
-        <w:t xml:space="preserve"> Please use [...] to mark any places where text is removed</w:t>
-      </w:r>
-      <w:r>
-        <w:rPr>
-          <w:rFonts w:ascii="Times New Roman" w:hAnsi="Times New Roman" w:cs="Times New Roman"/>
-        </w:rPr>
-        <w:t xml:space="preserve"> </w:t>
-      </w:r>
-      <w:r>
-        <w:rPr>
-          <w:rFonts w:ascii="Times New Roman" w:hAnsi="Times New Roman" w:cs="Times New Roman"/>
-        </w:rPr>
-        <w:t>in</w:t>
-      </w:r>
-      <w:r>
-        <w:rPr>
-          <w:rFonts w:ascii="Times New Roman" w:hAnsi="Times New Roman" w:cs="Times New Roman"/>
-        </w:rPr>
-        <w:t xml:space="preserve"> citation</w:t>
-      </w:r>
-      <w:r>
-        <w:rPr>
-          <w:rFonts w:ascii="Times New Roman" w:hAnsi="Times New Roman" w:cs="Times New Roman"/>
-        </w:rPr>
-        <w:t>s</w:t>
-      </w:r>
-      <w:r>
-        <w:rPr>
-          <w:rFonts w:ascii="Times New Roman" w:hAnsi="Times New Roman" w:cs="Times New Roman"/>
-        </w:rPr>
-        <w:t>.</w:t>
-      </w:r>
-    </w:p>
-    <w:p>
-      <w:pPr>
-        <w:spacing w:after="200"/>
-        <w:rPr>
-          <w:rFonts w:ascii="Times New Roman" w:hAnsi="Times New Roman" w:cs="Times New Roman"/>
-        </w:rPr>
-      </w:pPr>
-      <w:r>
-        <w:rPr>
-          <w:rFonts w:ascii="Times New Roman" w:hAnsi="Times New Roman" w:cs="Times New Roman"/>
-          <w:b/>
-          <w:bCs/>
-        </w:rPr>
-        <w:t>Oxford comma.</w:t>
-      </w:r>
-      <w:r>
-        <w:rPr>
-          <w:rFonts w:ascii="Times New Roman" w:hAnsi="Times New Roman" w:cs="Times New Roman"/>
-        </w:rPr>
-        <w:t xml:space="preserve"> Please use the Oxford comma, i.e., the comma that is placed immediately after the penultimate term in a series of three or more term</w:t>
-      </w:r>
-      <w:r>
-        <w:rPr>
-          <w:rFonts w:ascii="Times New Roman" w:hAnsi="Times New Roman" w:cs="Times New Roman"/>
-        </w:rPr>
-        <w:t xml:space="preserve"> (the comma after</w:t>
-      </w:r>
-      <w:r>
-        <w:rPr>
-          <w:rFonts w:ascii="Times New Roman" w:hAnsi="Times New Roman" w:cs="Times New Roman"/>
-        </w:rPr>
-        <w:t xml:space="preserve"> “he” in the following example</w:t>
-      </w:r>
-      <w:r>
-        <w:rPr>
-          <w:rFonts w:ascii="Times New Roman" w:hAnsi="Times New Roman" w:cs="Times New Roman"/>
-        </w:rPr>
-        <w:t>)</w:t>
-      </w:r>
-      <w:r>
-        <w:rPr>
-          <w:rFonts w:ascii="Times New Roman" w:hAnsi="Times New Roman" w:cs="Times New Roman"/>
-        </w:rPr>
-        <w:t>: "she, he, and I."</w:t>
-      </w:r>
-    </w:p>
-    <w:p>
-      <w:pPr>
-        <w:spacing w:after="200"/>
-        <w:rPr>
-          <w:rFonts w:ascii="Times New Roman" w:hAnsi="Times New Roman" w:cs="Times New Roman"/>
-        </w:rPr>
-      </w:pPr>
-      <w:r>
-        <w:rPr>
-          <w:rFonts w:ascii="Times New Roman" w:hAnsi="Times New Roman" w:cs="Times New Roman"/>
-          <w:b/>
-          <w:bCs/>
-        </w:rPr>
-        <w:t>Punctuation and quotation marks.</w:t>
-      </w:r>
-      <w:r>
-        <w:rPr>
-          <w:rFonts w:ascii="Times New Roman" w:hAnsi="Times New Roman" w:cs="Times New Roman"/>
-        </w:rPr>
-        <w:t xml:space="preserve"> Please put punctuation such as question marks (?), periods (</w:t>
-      </w:r>
-      <w:r>
-        <w:rPr>
-          <w:rFonts w:ascii="Times New Roman" w:hAnsi="Times New Roman" w:cs="Times New Roman"/>
-        </w:rPr>
-        <w:t>,</w:t>
-      </w:r>
-      <w:r>
-        <w:rPr>
-          <w:rFonts w:ascii="Times New Roman" w:hAnsi="Times New Roman" w:cs="Times New Roman"/>
-        </w:rPr>
-        <w:t xml:space="preserve">), and commas (.) inside quotation marks: “The end.” </w:t>
-      </w:r>
-      <w:r>
-        <w:rPr>
-          <w:rFonts w:ascii="Times New Roman" w:hAnsi="Times New Roman" w:cs="Times New Roman"/>
-        </w:rPr>
-        <w:t>Colons and s</w:t>
-      </w:r>
-      <w:r>
-        <w:rPr>
-          <w:rFonts w:ascii="Times New Roman" w:hAnsi="Times New Roman" w:cs="Times New Roman"/>
-        </w:rPr>
-        <w:t>emi-colons, however, should go outside quotation marks: “blue”; “red.”</w:t>
-      </w:r>
-    </w:p>
-    <w:p>
-      <w:pPr>
-        <w:spacing w:after="200"/>
-        <w:rPr>
-          <w:rFonts w:ascii="Times New Roman" w:hAnsi="Times New Roman" w:cs="Times New Roman"/>
-        </w:rPr>
-      </w:pPr>
-    </w:p>
-    <w:p>
-      <w:pPr>
-        <w:spacing w:after="200"/>
+      </w:pPr>
+      <w:r>
         <w:rPr>
           <w:rFonts w:ascii="Times New Roman" w:hAnsi="Times New Roman" w:cs="Times New Roman"/>
           <w:i/>
@@ -1098,8 +889,220 @@
           <w:sz w:val="28"/>
           <w:szCs w:val="28"/>
         </w:rPr>
-      </w:pPr>
-      <w:r>
+        <w:t>Punctuation (other than commas)</w:t>
+      </w:r>
+    </w:p>
+    <w:p>
+      <w:pPr>
+        <w:spacing w:after="200"/>
+        <w:rPr>
+          <w:rFonts w:ascii="Times New Roman" w:hAnsi="Times New Roman" w:cs="Times New Roman"/>
+        </w:rPr>
+      </w:pPr>
+      <w:r>
+        <w:rPr>
+          <w:rFonts w:ascii="Times New Roman" w:hAnsi="Times New Roman" w:cs="Times New Roman"/>
+          <w:b/>
+          <w:bCs/>
+        </w:rPr>
+        <w:t>Titles and abbreviations.</w:t>
+      </w:r>
+      <w:r>
+        <w:rPr>
+          <w:rFonts w:ascii="Times New Roman" w:hAnsi="Times New Roman" w:cs="Times New Roman"/>
+        </w:rPr>
+        <w:t xml:space="preserve"> Please add a period to titles and abbreviations</w:t>
+      </w:r>
+      <w:r>
+        <w:rPr>
+          <w:rFonts w:ascii="Times New Roman" w:hAnsi="Times New Roman" w:cs="Times New Roman"/>
+        </w:rPr>
+        <w:t>, as in the following examples:</w:t>
+      </w:r>
+      <w:r>
+        <w:rPr>
+          <w:rFonts w:ascii="Times New Roman" w:hAnsi="Times New Roman" w:cs="Times New Roman"/>
+        </w:rPr>
+        <w:t xml:space="preserve"> “Mrs.”, “Dr.”, “Sr.” etc.</w:t>
+      </w:r>
+    </w:p>
+    <w:p>
+      <w:pPr>
+        <w:spacing w:after="200"/>
+        <w:rPr>
+          <w:rFonts w:ascii="Times New Roman" w:hAnsi="Times New Roman" w:cs="Times New Roman"/>
+        </w:rPr>
+      </w:pPr>
+      <w:r>
+        <w:rPr>
+          <w:rFonts w:ascii="Times New Roman" w:hAnsi="Times New Roman" w:cs="Times New Roman"/>
+          <w:b/>
+          <w:bCs/>
+        </w:rPr>
+        <w:t>Quotation marks.</w:t>
+      </w:r>
+      <w:r>
+        <w:rPr>
+          <w:rFonts w:ascii="Times New Roman" w:hAnsi="Times New Roman" w:cs="Times New Roman"/>
+        </w:rPr>
+        <w:t xml:space="preserve"> Please use double quotation marks (") not single (') for citations and other cases where quotation marks are required.</w:t>
+      </w:r>
+    </w:p>
+    <w:p>
+      <w:pPr>
+        <w:spacing w:after="200"/>
+        <w:rPr>
+          <w:rFonts w:ascii="Times New Roman" w:hAnsi="Times New Roman" w:cs="Times New Roman"/>
+        </w:rPr>
+      </w:pPr>
+      <w:r>
+        <w:rPr>
+          <w:rFonts w:ascii="Times New Roman" w:hAnsi="Times New Roman" w:cs="Times New Roman"/>
+          <w:b/>
+          <w:bCs/>
+        </w:rPr>
+        <w:t>Removed text.</w:t>
+      </w:r>
+      <w:r>
+        <w:rPr>
+          <w:rFonts w:ascii="Times New Roman" w:hAnsi="Times New Roman" w:cs="Times New Roman"/>
+        </w:rPr>
+        <w:t xml:space="preserve"> Please use [...] to mark any places where text is removed</w:t>
+      </w:r>
+      <w:r>
+        <w:rPr>
+          <w:rFonts w:ascii="Times New Roman" w:hAnsi="Times New Roman" w:cs="Times New Roman"/>
+        </w:rPr>
+        <w:t xml:space="preserve"> </w:t>
+      </w:r>
+      <w:r>
+        <w:rPr>
+          <w:rFonts w:ascii="Times New Roman" w:hAnsi="Times New Roman" w:cs="Times New Roman"/>
+        </w:rPr>
+        <w:t>in</w:t>
+      </w:r>
+      <w:r>
+        <w:rPr>
+          <w:rFonts w:ascii="Times New Roman" w:hAnsi="Times New Roman" w:cs="Times New Roman"/>
+        </w:rPr>
+        <w:t xml:space="preserve"> citation</w:t>
+      </w:r>
+      <w:r>
+        <w:rPr>
+          <w:rFonts w:ascii="Times New Roman" w:hAnsi="Times New Roman" w:cs="Times New Roman"/>
+        </w:rPr>
+        <w:t>s</w:t>
+      </w:r>
+      <w:r>
+        <w:rPr>
+          <w:rFonts w:ascii="Times New Roman" w:hAnsi="Times New Roman" w:cs="Times New Roman"/>
+        </w:rPr>
+        <w:t>.</w:t>
+      </w:r>
+    </w:p>
+    <w:p>
+      <w:pPr>
+        <w:spacing w:after="200"/>
+        <w:rPr>
+          <w:rFonts w:ascii="Times New Roman" w:hAnsi="Times New Roman" w:cs="Times New Roman"/>
+        </w:rPr>
+      </w:pPr>
+      <w:r>
+        <w:rPr>
+          <w:rFonts w:ascii="Times New Roman" w:hAnsi="Times New Roman" w:cs="Times New Roman"/>
+          <w:b/>
+          <w:bCs/>
+        </w:rPr>
+        <w:t>Oxford comma.</w:t>
+      </w:r>
+      <w:r>
+        <w:rPr>
+          <w:rFonts w:ascii="Times New Roman" w:hAnsi="Times New Roman" w:cs="Times New Roman"/>
+        </w:rPr>
+        <w:t xml:space="preserve"> Please use the Oxford comma, i.e., the comma that is placed immediately after the penultimate term in a series of three or more term</w:t>
+      </w:r>
+      <w:r>
+        <w:rPr>
+          <w:rFonts w:ascii="Times New Roman" w:hAnsi="Times New Roman" w:cs="Times New Roman"/>
+        </w:rPr>
+        <w:t xml:space="preserve"> (the comma after</w:t>
+      </w:r>
+      <w:r>
+        <w:rPr>
+          <w:rFonts w:ascii="Times New Roman" w:hAnsi="Times New Roman" w:cs="Times New Roman"/>
+        </w:rPr>
+        <w:t xml:space="preserve"> “he” in the following example</w:t>
+      </w:r>
+      <w:r>
+        <w:rPr>
+          <w:rFonts w:ascii="Times New Roman" w:hAnsi="Times New Roman" w:cs="Times New Roman"/>
+        </w:rPr>
+        <w:t>)</w:t>
+      </w:r>
+      <w:r>
+        <w:rPr>
+          <w:rFonts w:ascii="Times New Roman" w:hAnsi="Times New Roman" w:cs="Times New Roman"/>
+        </w:rPr>
+        <w:t>: "she, he, and I."</w:t>
+      </w:r>
+    </w:p>
+    <w:p>
+      <w:pPr>
+        <w:spacing w:after="200"/>
+        <w:rPr>
+          <w:rFonts w:ascii="Times New Roman" w:hAnsi="Times New Roman" w:cs="Times New Roman"/>
+        </w:rPr>
+      </w:pPr>
+      <w:r>
+        <w:rPr>
+          <w:rFonts w:ascii="Times New Roman" w:hAnsi="Times New Roman" w:cs="Times New Roman"/>
+          <w:b/>
+          <w:bCs/>
+        </w:rPr>
+        <w:t>Punctuation and quotation marks.</w:t>
+      </w:r>
+      <w:r>
+        <w:rPr>
+          <w:rFonts w:ascii="Times New Roman" w:hAnsi="Times New Roman" w:cs="Times New Roman"/>
+        </w:rPr>
+        <w:t xml:space="preserve"> Please put punctuation such as question marks (?), periods (</w:t>
+      </w:r>
+      <w:r>
+        <w:rPr>
+          <w:rFonts w:ascii="Times New Roman" w:hAnsi="Times New Roman" w:cs="Times New Roman"/>
+        </w:rPr>
+        <w:t>,</w:t>
+      </w:r>
+      <w:r>
+        <w:rPr>
+          <w:rFonts w:ascii="Times New Roman" w:hAnsi="Times New Roman" w:cs="Times New Roman"/>
+        </w:rPr>
+        <w:t xml:space="preserve">), and commas (.) inside quotation marks: “The end.” </w:t>
+      </w:r>
+      <w:r>
+        <w:rPr>
+          <w:rFonts w:ascii="Times New Roman" w:hAnsi="Times New Roman" w:cs="Times New Roman"/>
+        </w:rPr>
+        <w:t>Colons and s</w:t>
+      </w:r>
+      <w:r>
+        <w:rPr>
+          <w:rFonts w:ascii="Times New Roman" w:hAnsi="Times New Roman" w:cs="Times New Roman"/>
+        </w:rPr>
+        <w:t>emi-colons, however, should go outside quotation marks: “blue”; “red.”</w:t>
+      </w:r>
+    </w:p>
+    <w:p>
+      <w:pPr>
+        <w:spacing w:after="200"/>
+        <w:rPr>
+          <w:rFonts w:ascii="Times New Roman" w:hAnsi="Times New Roman" w:cs="Times New Roman"/>
+        </w:rPr>
+      </w:pPr>
+    </w:p>
+    <w:p>
+      <w:pPr>
+        <w:spacing w:after="200"/>
         <w:rPr>
           <w:rFonts w:ascii="Times New Roman" w:hAnsi="Times New Roman" w:cs="Times New Roman"/>
           <w:i/>
@@ -1107,6 +1110,15 @@
           <w:sz w:val="28"/>
           <w:szCs w:val="28"/>
         </w:rPr>
+      </w:pPr>
+      <w:r>
+        <w:rPr>
+          <w:rFonts w:ascii="Times New Roman" w:hAnsi="Times New Roman" w:cs="Times New Roman"/>
+          <w:i/>
+          <w:iCs/>
+          <w:sz w:val="28"/>
+          <w:szCs w:val="28"/>
+        </w:rPr>
         <w:t>Commas</w:t>
       </w:r>
     </w:p>
@@ -1145,6 +1157,7 @@
           <w:b/>
           <w:bCs/>
         </w:rPr>
+        <w:lastRenderedPageBreak/>
         <w:t>Parallel construction.</w:t>
       </w:r>
       <w:r>
@@ -1179,7 +1192,6 @@
           <w:b/>
           <w:bCs/>
         </w:rPr>
-        <w:lastRenderedPageBreak/>
         <w:t>Instances of “but.”</w:t>
       </w:r>
       <w:r>

</xml_diff>